<commit_message>
completed the 2/3 of the 2nd exercise
need to revise what I've already written before I complete the whole exercise
</commit_message>
<xml_diff>
--- a/2nd exercise/report.docx
+++ b/2nd exercise/report.docx
@@ -209,12 +209,12 @@
           <wp:inline distB="114300" distT="114300" distL="114300" distR="114300">
             <wp:extent cx="3797300" cy="2425700"/>
             <wp:effectExtent b="0" l="0" r="0" t="0"/>
-            <wp:docPr id="6" name="image12.png"/>
+            <wp:docPr id="6" name="image3.png"/>
             <a:graphic>
               <a:graphicData uri="http://schemas.openxmlformats.org/drawingml/2006/picture">
                 <pic:pic>
                   <pic:nvPicPr>
-                    <pic:cNvPr id="0" name="image12.png"/>
+                    <pic:cNvPr id="0" name="image3.png"/>
                     <pic:cNvPicPr preferRelativeResize="0"/>
                   </pic:nvPicPr>
                   <pic:blipFill>
@@ -311,12 +311,12 @@
           <wp:inline distB="114300" distT="114300" distL="114300" distR="114300">
             <wp:extent cx="3563775" cy="3315140"/>
             <wp:effectExtent b="0" l="0" r="0" t="0"/>
-            <wp:docPr id="3" name="image4.png"/>
+            <wp:docPr id="3" name="image7.png"/>
             <a:graphic>
               <a:graphicData uri="http://schemas.openxmlformats.org/drawingml/2006/picture">
                 <pic:pic>
                   <pic:nvPicPr>
-                    <pic:cNvPr id="0" name="image4.png"/>
+                    <pic:cNvPr id="0" name="image7.png"/>
                     <pic:cNvPicPr preferRelativeResize="0"/>
                   </pic:nvPicPr>
                   <pic:blipFill>
@@ -350,7 +350,7 @@
       <w:pPr>
         <w:numPr>
           <w:ilvl w:val="0"/>
-          <w:numId w:val="2"/>
+          <w:numId w:val="8"/>
         </w:numPr>
         <w:pBdr>
           <w:top w:color="auto" w:space="0" w:sz="0" w:val="none"/>
@@ -453,6 +453,294 @@
           <w:rtl w:val="0"/>
         </w:rPr>
         <w:t xml:space="preserve">11</w:t>
+      </w:r>
+      <w:r>
+        <w:rPr>
+          <w:highlight w:val="white"/>
+          <w:rtl w:val="0"/>
+        </w:rPr>
+        <w:t xml:space="preserve"> keystrokes) </w:t>
+      </w:r>
+    </w:p>
+    <w:p>
+      <w:pPr>
+        <w:numPr>
+          <w:ilvl w:val="0"/>
+          <w:numId w:val="8"/>
+        </w:numPr>
+        <w:pBdr>
+          <w:top w:color="auto" w:space="0" w:sz="0" w:val="none"/>
+          <w:bottom w:color="auto" w:space="0" w:sz="0" w:val="none"/>
+          <w:right w:color="auto" w:space="0" w:sz="0" w:val="none"/>
+          <w:between w:color="auto" w:space="0" w:sz="0" w:val="none"/>
+        </w:pBdr>
+        <w:ind w:left="1080" w:hanging="360"/>
+        <w:rPr>
+          <w:rFonts w:ascii="Arial" w:cs="Arial" w:eastAsia="Arial" w:hAnsi="Arial"/>
+          <w:highlight w:val="white"/>
+        </w:rPr>
+      </w:pPr>
+      <w:r>
+        <w:rPr>
+          <w:highlight w:val="white"/>
+          <w:rtl w:val="0"/>
+        </w:rPr>
+        <w:t xml:space="preserve">ΑΜ (χρησιμοποιήθηκε για το πεδίο </w:t>
+      </w:r>
+      <w:r>
+        <w:rPr>
+          <w:b w:val="1"/>
+          <w:highlight w:val="white"/>
+          <w:rtl w:val="0"/>
+        </w:rPr>
+        <w:t xml:space="preserve">Αριθμός Φοιτητικού Μητρώου</w:t>
+      </w:r>
+      <w:r>
+        <w:rPr>
+          <w:highlight w:val="white"/>
+          <w:rtl w:val="0"/>
+        </w:rPr>
+        <w:t xml:space="preserve">): Σύμφωνα με την εκφώνηση περιλαμβάνει </w:t>
+      </w:r>
+      <w:r>
+        <w:rPr>
+          <w:highlight w:val="white"/>
+          <w:u w:val="single"/>
+          <w:rtl w:val="0"/>
+        </w:rPr>
+        <w:t xml:space="preserve">6</w:t>
+      </w:r>
+      <w:r>
+        <w:rPr>
+          <w:highlight w:val="white"/>
+          <w:rtl w:val="0"/>
+        </w:rPr>
+        <w:t xml:space="preserve"> χαρακτήρες (άρα </w:t>
+      </w:r>
+      <w:r>
+        <w:rPr>
+          <w:highlight w:val="white"/>
+          <w:u w:val="single"/>
+          <w:rtl w:val="0"/>
+        </w:rPr>
+        <w:t xml:space="preserve">6</w:t>
+      </w:r>
+      <w:r>
+        <w:rPr>
+          <w:highlight w:val="white"/>
+          <w:rtl w:val="0"/>
+        </w:rPr>
+        <w:t xml:space="preserve"> keystrokes) </w:t>
+      </w:r>
+    </w:p>
+    <w:p>
+      <w:pPr>
+        <w:numPr>
+          <w:ilvl w:val="0"/>
+          <w:numId w:val="8"/>
+        </w:numPr>
+        <w:pBdr>
+          <w:top w:color="auto" w:space="0" w:sz="0" w:val="none"/>
+          <w:bottom w:color="auto" w:space="0" w:sz="0" w:val="none"/>
+          <w:right w:color="auto" w:space="0" w:sz="0" w:val="none"/>
+          <w:between w:color="auto" w:space="0" w:sz="0" w:val="none"/>
+        </w:pBdr>
+        <w:ind w:left="1080" w:hanging="360"/>
+        <w:rPr>
+          <w:rFonts w:ascii="Arial" w:cs="Arial" w:eastAsia="Arial" w:hAnsi="Arial"/>
+          <w:highlight w:val="white"/>
+        </w:rPr>
+      </w:pPr>
+      <w:r>
+        <w:rPr>
+          <w:highlight w:val="white"/>
+          <w:rtl w:val="0"/>
+        </w:rPr>
+        <w:t xml:space="preserve">ID (χρησιμοποιήθηκε για το πεδίο </w:t>
+      </w:r>
+      <w:r>
+        <w:rPr>
+          <w:b w:val="1"/>
+          <w:highlight w:val="white"/>
+          <w:rtl w:val="0"/>
+        </w:rPr>
+        <w:t xml:space="preserve">Αριθμός Δελτίου Ταυτότητας</w:t>
+      </w:r>
+      <w:r>
+        <w:rPr>
+          <w:highlight w:val="white"/>
+          <w:rtl w:val="0"/>
+        </w:rPr>
+        <w:t xml:space="preserve">): Σύμφωνα με την εκφώνηση αποτελείται από δύο αλφαβητικούς χαρακτήρες και 6 αριθμητικά ψηφία, άρα στο σύνολο </w:t>
+      </w:r>
+      <w:r>
+        <w:rPr>
+          <w:highlight w:val="white"/>
+          <w:u w:val="single"/>
+          <w:rtl w:val="0"/>
+        </w:rPr>
+        <w:t xml:space="preserve">8</w:t>
+      </w:r>
+      <w:r>
+        <w:rPr>
+          <w:highlight w:val="white"/>
+          <w:rtl w:val="0"/>
+        </w:rPr>
+        <w:t xml:space="preserve"> χαρακτήρες. Θεωρώ πως οι δύο αλφαβητικοί χαρακτήρες είναι με κεφαλαία, συνεπώς προστίθενται </w:t>
+      </w:r>
+      <w:r>
+        <w:rPr>
+          <w:highlight w:val="white"/>
+          <w:u w:val="single"/>
+          <w:rtl w:val="0"/>
+        </w:rPr>
+        <w:t xml:space="preserve">2</w:t>
+      </w:r>
+      <w:r>
+        <w:rPr>
+          <w:highlight w:val="white"/>
+          <w:rtl w:val="0"/>
+        </w:rPr>
+        <w:t xml:space="preserve"> keystrokes για την ενεργοποίηση και αντίστοιχα απενεργοποίηση του πλήκτρου caps lock (αφού είναι και οι δύο χαρακτήρες συνεχόμενοι και με κεφαλαία γράμματα, το πλήκτρο caps lock θα ενεργοποιηθεί και απενεργοποιηθεί μια φορά), άρα στο σύνολο άλλα </w:t>
+      </w:r>
+      <w:r>
+        <w:rPr>
+          <w:highlight w:val="white"/>
+          <w:u w:val="single"/>
+          <w:rtl w:val="0"/>
+        </w:rPr>
+        <w:t xml:space="preserve">2</w:t>
+      </w:r>
+      <w:r>
+        <w:rPr>
+          <w:highlight w:val="white"/>
+          <w:rtl w:val="0"/>
+        </w:rPr>
+        <w:t xml:space="preserve"> keystrokes. Θεωρώ ακόμη πως υπάρχει κενό μεταξύ του δεύτερου αλφαβητικού χαρακτήρα και του πρώτου αριθμητικού ψηφίου, συνεπώς προστίθεται άλλο </w:t>
+      </w:r>
+      <w:r>
+        <w:rPr>
+          <w:highlight w:val="white"/>
+          <w:u w:val="single"/>
+          <w:rtl w:val="0"/>
+        </w:rPr>
+        <w:t xml:space="preserve">1</w:t>
+      </w:r>
+      <w:r>
+        <w:rPr>
+          <w:highlight w:val="white"/>
+          <w:rtl w:val="0"/>
+        </w:rPr>
+        <w:t xml:space="preserve"> keystroke, εξαιτίας του πλήκτρου space (άρα </w:t>
+      </w:r>
+      <w:r>
+        <w:rPr>
+          <w:highlight w:val="white"/>
+          <w:u w:val="single"/>
+          <w:rtl w:val="0"/>
+        </w:rPr>
+        <w:t xml:space="preserve">11</w:t>
+      </w:r>
+      <w:r>
+        <w:rPr>
+          <w:highlight w:val="white"/>
+          <w:rtl w:val="0"/>
+        </w:rPr>
+        <w:t xml:space="preserve"> keystrokes) </w:t>
+      </w:r>
+    </w:p>
+    <w:p>
+      <w:pPr>
+        <w:numPr>
+          <w:ilvl w:val="0"/>
+          <w:numId w:val="8"/>
+        </w:numPr>
+        <w:pBdr>
+          <w:top w:color="auto" w:space="0" w:sz="0" w:val="none"/>
+          <w:bottom w:color="auto" w:space="0" w:sz="0" w:val="none"/>
+          <w:right w:color="auto" w:space="0" w:sz="0" w:val="none"/>
+          <w:between w:color="auto" w:space="0" w:sz="0" w:val="none"/>
+        </w:pBdr>
+        <w:ind w:left="1080" w:hanging="360"/>
+        <w:rPr>
+          <w:rFonts w:ascii="Arial" w:cs="Arial" w:eastAsia="Arial" w:hAnsi="Arial"/>
+          <w:highlight w:val="white"/>
+        </w:rPr>
+      </w:pPr>
+      <w:r>
+        <w:rPr>
+          <w:highlight w:val="white"/>
+          <w:rtl w:val="0"/>
+        </w:rPr>
+        <w:t xml:space="preserve">phone number (χρησιμοποιήθηκε για το πεδίο </w:t>
+      </w:r>
+      <w:r>
+        <w:rPr>
+          <w:b w:val="1"/>
+          <w:highlight w:val="white"/>
+          <w:rtl w:val="0"/>
+        </w:rPr>
+        <w:t xml:space="preserve">Κινητό Τηλέφωνο</w:t>
+      </w:r>
+      <w:r>
+        <w:rPr>
+          <w:highlight w:val="white"/>
+          <w:rtl w:val="0"/>
+        </w:rPr>
+        <w:t xml:space="preserve"> και </w:t>
+      </w:r>
+      <w:r>
+        <w:rPr>
+          <w:b w:val="1"/>
+          <w:highlight w:val="white"/>
+          <w:rtl w:val="0"/>
+        </w:rPr>
+        <w:t xml:space="preserve">Σταθερό Τηλέφωνο</w:t>
+      </w:r>
+      <w:r>
+        <w:rPr>
+          <w:highlight w:val="white"/>
+          <w:rtl w:val="0"/>
+        </w:rPr>
+        <w:t xml:space="preserve">): Το σταθερό και κινητό τηλέφωνο αποτελείται από 10 χαρακτήρες. Ωστόσο, σύμφωνα με την υπόδειξη που υπάρχει κάτω από τα αντίστοιχα πεδία, η είσοδος πρέπει να είναι του τύπου +30ΧΧΧΧΧΧΧΧΧΧ. Το πεδίο μόλις φορτώσει η φόρμα, περιέχει το +1. Συνεπώς, απαιτείται </w:t>
+      </w:r>
+      <w:r>
+        <w:rPr>
+          <w:highlight w:val="white"/>
+          <w:u w:val="single"/>
+          <w:rtl w:val="0"/>
+        </w:rPr>
+        <w:t xml:space="preserve">1</w:t>
+      </w:r>
+      <w:r>
+        <w:rPr>
+          <w:highlight w:val="white"/>
+          <w:rtl w:val="0"/>
+        </w:rPr>
+        <w:t xml:space="preserve"> keystroke για διαγραφή του αριθμού 1 (πατώντας το πλήκτρο backspace) και στη συνέχεια </w:t>
+      </w:r>
+      <w:r>
+        <w:rPr>
+          <w:highlight w:val="white"/>
+          <w:u w:val="single"/>
+          <w:rtl w:val="0"/>
+        </w:rPr>
+        <w:t xml:space="preserve">12</w:t>
+      </w:r>
+      <w:r>
+        <w:rPr>
+          <w:highlight w:val="white"/>
+          <w:rtl w:val="0"/>
+        </w:rPr>
+        <w:t xml:space="preserve"> keystrokes για τη προσθήκη του αριθμού 30 και των υπολοίπων 10 ψηφίων του τηλεφώνου (άρα </w:t>
+      </w:r>
+      <w:r>
+        <w:rPr>
+          <w:highlight w:val="white"/>
+          <w:u w:val="single"/>
+          <w:rtl w:val="0"/>
+        </w:rPr>
+        <w:t xml:space="preserve">13</w:t>
       </w:r>
       <w:r>
         <w:rPr>
@@ -485,7 +773,7 @@
           <w:highlight w:val="white"/>
           <w:rtl w:val="0"/>
         </w:rPr>
-        <w:t xml:space="preserve">ΑΜ (χρησιμοποιήθηκε για το πεδίο </w:t>
+        <w:t xml:space="preserve">email (χρησιμοποιήθηκε για το πεδίο </w:t>
       </w:r>
       <w:r>
         <w:rPr>
@@ -493,14 +781,14 @@
           <w:highlight w:val="white"/>
           <w:rtl w:val="0"/>
         </w:rPr>
-        <w:t xml:space="preserve">Αριθμός Φοιτητικού Μητρώου</w:t>
-      </w:r>
-      <w:r>
-        <w:rPr>
-          <w:highlight w:val="white"/>
-          <w:rtl w:val="0"/>
-        </w:rPr>
-        <w:t xml:space="preserve">): Σύμφωνα με την εκφώνηση περιλαμβάνει </w:t>
+        <w:t xml:space="preserve">Email</w:t>
+      </w:r>
+      <w:r>
+        <w:rPr>
+          <w:highlight w:val="white"/>
+          <w:rtl w:val="0"/>
+        </w:rPr>
+        <w:t xml:space="preserve">): Σύμφωνα με την εκφώνηση το email είναι της μορφής xxxxxxxxx@upatras.gr. Αυτό σημαίνει πως απαιτούνται 9 χαρακτήρες για το επώνυμο ή όνομα (xxxxxxxxx) - θεωρώ πως δεν περιέχεται κεφαλαίο γράμμα - 7 χαρακτήρες για το upatras, 2 χαρακτήρες για το gr, 2 keystrokes για να σχηματιστεί το σύμβολο @ (shift και 2) και 1 keystroke για να σχηματιστεί το σύμβολο . (άρα </w:t>
       </w:r>
       <w:r>
         <w:rPr>
@@ -508,22 +796,7 @@
           <w:u w:val="single"/>
           <w:rtl w:val="0"/>
         </w:rPr>
-        <w:t xml:space="preserve">6</w:t>
-      </w:r>
-      <w:r>
-        <w:rPr>
-          <w:highlight w:val="white"/>
-          <w:rtl w:val="0"/>
-        </w:rPr>
-        <w:t xml:space="preserve"> χαρακτήρες (άρα </w:t>
-      </w:r>
-      <w:r>
-        <w:rPr>
-          <w:highlight w:val="white"/>
-          <w:u w:val="single"/>
-          <w:rtl w:val="0"/>
-        </w:rPr>
-        <w:t xml:space="preserve">6</w:t>
+        <w:t xml:space="preserve">21</w:t>
       </w:r>
       <w:r>
         <w:rPr>
@@ -556,7 +829,7 @@
           <w:highlight w:val="white"/>
           <w:rtl w:val="0"/>
         </w:rPr>
-        <w:t xml:space="preserve">ID (χρησιμοποιήθηκε για το πεδίο </w:t>
+        <w:t xml:space="preserve">Address (χρησιμοποιήθηκε για το πεδίο </w:t>
       </w:r>
       <w:r>
         <w:rPr>
@@ -564,14 +837,44 @@
           <w:highlight w:val="white"/>
           <w:rtl w:val="0"/>
         </w:rPr>
-        <w:t xml:space="preserve">Αριθμός Δελτίου Ταυτότητας</w:t>
-      </w:r>
-      <w:r>
-        <w:rPr>
-          <w:highlight w:val="white"/>
-          <w:rtl w:val="0"/>
-        </w:rPr>
-        <w:t xml:space="preserve">): Σύμφωνα με την εκφώνηση αποτελείται από δύο αλφαβητικούς χαρακτήρες και 6 αριθμητικά ψηφία, άρα στο σύνολο </w:t>
+        <w:t xml:space="preserve">Οδός και αριθμός</w:t>
+      </w:r>
+      <w:r>
+        <w:rPr>
+          <w:highlight w:val="white"/>
+          <w:rtl w:val="0"/>
+        </w:rPr>
+        <w:t xml:space="preserve"> των κατηγοριών </w:t>
+      </w:r>
+      <w:r>
+        <w:rPr>
+          <w:b w:val="1"/>
+          <w:highlight w:val="white"/>
+          <w:rtl w:val="0"/>
+        </w:rPr>
+        <w:t xml:space="preserve">Διεύθυνση μόνιμης κατοικίας</w:t>
+      </w:r>
+      <w:r>
+        <w:rPr>
+          <w:highlight w:val="white"/>
+          <w:rtl w:val="0"/>
+        </w:rPr>
+        <w:t xml:space="preserve"> και </w:t>
+      </w:r>
+      <w:r>
+        <w:rPr>
+          <w:b w:val="1"/>
+          <w:highlight w:val="white"/>
+          <w:rtl w:val="0"/>
+        </w:rPr>
+        <w:t xml:space="preserve">Διεύθυνση κατοικίας</w:t>
+      </w:r>
+      <w:r>
+        <w:rPr>
+          <w:highlight w:val="white"/>
+          <w:rtl w:val="0"/>
+        </w:rPr>
+        <w:t xml:space="preserve">): Σύμφωνα με την εκφώνηση, ο χρήστης συμπληρώνει τη διεύθυνση Alkiviadou xx. Αυτό σημαίνει πως απαιτούνται </w:t>
       </w:r>
       <w:r>
         <w:rPr>
@@ -579,14 +882,14 @@
           <w:u w:val="single"/>
           <w:rtl w:val="0"/>
         </w:rPr>
-        <w:t xml:space="preserve">8</w:t>
-      </w:r>
-      <w:r>
-        <w:rPr>
-          <w:highlight w:val="white"/>
-          <w:rtl w:val="0"/>
-        </w:rPr>
-        <w:t xml:space="preserve"> χαρακτήρες. Θεωρώ πως οι δύο αλφαβητικοί χαρακτήρες είναι με κεφαλαία, συνεπώς προστίθενται </w:t>
+        <w:t xml:space="preserve">10</w:t>
+      </w:r>
+      <w:r>
+        <w:rPr>
+          <w:highlight w:val="white"/>
+          <w:rtl w:val="0"/>
+        </w:rPr>
+        <w:t xml:space="preserve"> χαρακτήρες για το Alkiviadou, </w:t>
       </w:r>
       <w:r>
         <w:rPr>
@@ -601,7 +904,7 @@
           <w:highlight w:val="white"/>
           <w:rtl w:val="0"/>
         </w:rPr>
-        <w:t xml:space="preserve"> keystrokes για την ενεργοποίηση και αντίστοιχα απενεργοποίηση του πλήκτρου caps lock (αφού είναι και οι δύο χαρακτήρες συνεχόμενοι και με κεφαλαία γράμματα, το πλήκτρο caps lock θα ενεργοποιηθεί και απενεργοποιηθεί μια φορά), άρα στο σύνολο άλλα </w:t>
+        <w:t xml:space="preserve"> keystrokes για ενεργοποίηση και απενεργοποίηση του πλήκτρου caps lock, αφού ακολουθούν πεζοί χαρακτήρες (για να σχηματιστεί το γράμμα Α), </w:t>
       </w:r>
       <w:r>
         <w:rPr>
@@ -616,7 +919,7 @@
           <w:highlight w:val="white"/>
           <w:rtl w:val="0"/>
         </w:rPr>
-        <w:t xml:space="preserve"> keystrokes. Θεωρώ ακόμη πως υπάρχει κενό μεταξύ του δεύτερου αλφαβητικού χαρακτήρα και του πρώτου αριθμητικού ψηφίου, συνεπώς προστίθεται άλλο </w:t>
+        <w:t xml:space="preserve"> χαρακτήρες για το xx και </w:t>
       </w:r>
       <w:r>
         <w:rPr>
@@ -631,7 +934,7 @@
           <w:highlight w:val="white"/>
           <w:rtl w:val="0"/>
         </w:rPr>
-        <w:t xml:space="preserve"> keystroke, εξαιτίας του πλήκτρου space (άρα </w:t>
+        <w:t xml:space="preserve"> keystrokes για τη δημιουργία του κενού χαρακτήρα πατώντας το πλήκτρο space (άρα </w:t>
       </w:r>
       <w:r>
         <w:rPr>
@@ -639,7 +942,7 @@
           <w:u w:val="single"/>
           <w:rtl w:val="0"/>
         </w:rPr>
-        <w:t xml:space="preserve">11</w:t>
+        <w:t xml:space="preserve">15</w:t>
       </w:r>
       <w:r>
         <w:rPr>
@@ -672,7 +975,7 @@
           <w:highlight w:val="white"/>
           <w:rtl w:val="0"/>
         </w:rPr>
-        <w:t xml:space="preserve">phone number (χρησιμοποιήθηκε για το πεδίο </w:t>
+        <w:t xml:space="preserve">zip code (χρησιμοποιήθηκε για το πεδίο </w:t>
       </w:r>
       <w:r>
         <w:rPr>
@@ -680,7 +983,22 @@
           <w:highlight w:val="white"/>
           <w:rtl w:val="0"/>
         </w:rPr>
-        <w:t xml:space="preserve">Κινητό Τηλέφωνο</w:t>
+        <w:t xml:space="preserve">Ταχυδρομικός Κώδικας </w:t>
+      </w:r>
+      <w:r>
+        <w:rPr>
+          <w:highlight w:val="white"/>
+          <w:rtl w:val="0"/>
+        </w:rPr>
+        <w:t xml:space="preserve">των κατηγοριών </w:t>
+      </w:r>
+      <w:r>
+        <w:rPr>
+          <w:b w:val="1"/>
+          <w:highlight w:val="white"/>
+          <w:rtl w:val="0"/>
+        </w:rPr>
+        <w:t xml:space="preserve">Διεύθυνση μόνιμης κατοικίας</w:t>
       </w:r>
       <w:r>
         <w:rPr>
@@ -695,14 +1013,14 @@
           <w:highlight w:val="white"/>
           <w:rtl w:val="0"/>
         </w:rPr>
-        <w:t xml:space="preserve">Σταθερό Τηλέφωνο</w:t>
-      </w:r>
-      <w:r>
-        <w:rPr>
-          <w:highlight w:val="white"/>
-          <w:rtl w:val="0"/>
-        </w:rPr>
-        <w:t xml:space="preserve">): Το σταθερό και κινητό τηλέφωνο αποτελείται από 10 χαρακτήρες. Ωστόσο, σύμφωνα με την υπόδειξη που υπάρχει κάτω από τα αντίστοιχα πεδία, η είσοδος πρέπει να είναι του τύπου +30ΧΧΧΧΧΧΧΧΧΧ. Το πεδίο μόλις φορτώσει η φόρμα, περιέχει το +1. Συνεπώς, απαιτείται </w:t>
+        <w:t xml:space="preserve">Διεύθυνση κατοικίας</w:t>
+      </w:r>
+      <w:r>
+        <w:rPr>
+          <w:highlight w:val="white"/>
+          <w:rtl w:val="0"/>
+        </w:rPr>
+        <w:t xml:space="preserve">): Σύμφωνα με την εκφώνηση, ο χρήστης συμπληρώνει τον ταχυδρομικό κώδικα 26442 (άρα </w:t>
       </w:r>
       <w:r>
         <w:rPr>
@@ -710,51 +1028,21 @@
           <w:u w:val="single"/>
           <w:rtl w:val="0"/>
         </w:rPr>
-        <w:t xml:space="preserve">1</w:t>
-      </w:r>
-      <w:r>
-        <w:rPr>
-          <w:highlight w:val="white"/>
-          <w:rtl w:val="0"/>
-        </w:rPr>
-        <w:t xml:space="preserve"> keystroke για διαγραφή του αριθμού 1 (πατώντας το πλήκτρο backspace) και στη συνέχεια </w:t>
-      </w:r>
-      <w:r>
-        <w:rPr>
-          <w:highlight w:val="white"/>
-          <w:u w:val="single"/>
-          <w:rtl w:val="0"/>
-        </w:rPr>
-        <w:t xml:space="preserve">12</w:t>
-      </w:r>
-      <w:r>
-        <w:rPr>
-          <w:highlight w:val="white"/>
-          <w:rtl w:val="0"/>
-        </w:rPr>
-        <w:t xml:space="preserve"> keystrokes για τη προσθήκη του αριθμού 30 και των υπολοίπων 10 ψηφίων του τηλεφώνου (άρα </w:t>
-      </w:r>
-      <w:r>
-        <w:rPr>
-          <w:highlight w:val="white"/>
-          <w:u w:val="single"/>
-          <w:rtl w:val="0"/>
-        </w:rPr>
-        <w:t xml:space="preserve">13</w:t>
-      </w:r>
-      <w:r>
-        <w:rPr>
-          <w:highlight w:val="white"/>
-          <w:rtl w:val="0"/>
-        </w:rPr>
-        <w:t xml:space="preserve"> keystrokes) </w:t>
+        <w:t xml:space="preserve">5</w:t>
+      </w:r>
+      <w:r>
+        <w:rPr>
+          <w:highlight w:val="white"/>
+          <w:rtl w:val="0"/>
+        </w:rPr>
+        <w:t xml:space="preserve"> χαρακτήρες) </w:t>
       </w:r>
     </w:p>
     <w:p>
       <w:pPr>
         <w:numPr>
           <w:ilvl w:val="0"/>
-          <w:numId w:val="1"/>
+          <w:numId w:val="2"/>
         </w:numPr>
         <w:pBdr>
           <w:top w:color="auto" w:space="0" w:sz="0" w:val="none"/>
@@ -773,7 +1061,7 @@
           <w:highlight w:val="white"/>
           <w:rtl w:val="0"/>
         </w:rPr>
-        <w:t xml:space="preserve">email (χρησιμοποιήθηκε για το πεδίο </w:t>
+        <w:t xml:space="preserve">city (χρησιμοποιήθηκε για το πεδίο </w:t>
       </w:r>
       <w:r>
         <w:rPr>
@@ -781,14 +1069,44 @@
           <w:highlight w:val="white"/>
           <w:rtl w:val="0"/>
         </w:rPr>
-        <w:t xml:space="preserve">Email</w:t>
-      </w:r>
-      <w:r>
-        <w:rPr>
-          <w:highlight w:val="white"/>
-          <w:rtl w:val="0"/>
-        </w:rPr>
-        <w:t xml:space="preserve">): Σύμφωνα με την εκφώνηση το email είναι της μορφής xxxxxxxxx@upatras.gr. Αυτό σημαίνει πως απαιτούνται 9 χαρακτήρες για το επώνυμο ή όνομα (xxxxxxxxx) - θεωρώ πως δεν περιέχεται κεφαλαίο γράμμα - 7 χαρακτήρες για το upatras, 2 χαρακτήρες για το gr, 2 keystrokes για να σχηματιστεί το σύμβολο @ (shift και 2) και 1 keystroke για να σχηματιστεί το σύμβολο . (άρα </w:t>
+        <w:t xml:space="preserve">Πόλη </w:t>
+      </w:r>
+      <w:r>
+        <w:rPr>
+          <w:highlight w:val="white"/>
+          <w:rtl w:val="0"/>
+        </w:rPr>
+        <w:t xml:space="preserve">των κατηγοριών </w:t>
+      </w:r>
+      <w:r>
+        <w:rPr>
+          <w:b w:val="1"/>
+          <w:highlight w:val="white"/>
+          <w:rtl w:val="0"/>
+        </w:rPr>
+        <w:t xml:space="preserve">Διεύθυνση μόνιμης κατοικίας</w:t>
+      </w:r>
+      <w:r>
+        <w:rPr>
+          <w:highlight w:val="white"/>
+          <w:rtl w:val="0"/>
+        </w:rPr>
+        <w:t xml:space="preserve"> και </w:t>
+      </w:r>
+      <w:r>
+        <w:rPr>
+          <w:b w:val="1"/>
+          <w:highlight w:val="white"/>
+          <w:rtl w:val="0"/>
+        </w:rPr>
+        <w:t xml:space="preserve">Διεύθυνση κατοικίας</w:t>
+      </w:r>
+      <w:r>
+        <w:rPr>
+          <w:highlight w:val="white"/>
+          <w:rtl w:val="0"/>
+        </w:rPr>
+        <w:t xml:space="preserve">): Σύμφωνα με την εκφώνηση ο χρήστης μένει στην πόλη Πάτρα. Ωστόσο, μιας και γράφει με λατινικούς χαρακτήρες θεωρώ πως συμπληρώνει το πεδίο με το όνομα Patras, συνεπώς </w:t>
       </w:r>
       <w:r>
         <w:rPr>
@@ -796,7 +1114,37 @@
           <w:u w:val="single"/>
           <w:rtl w:val="0"/>
         </w:rPr>
-        <w:t xml:space="preserve">21</w:t>
+        <w:t xml:space="preserve">6</w:t>
+      </w:r>
+      <w:r>
+        <w:rPr>
+          <w:highlight w:val="white"/>
+          <w:rtl w:val="0"/>
+        </w:rPr>
+        <w:t xml:space="preserve"> χαρακτήρες. Ακόμα, προστίθενται άλλα </w:t>
+      </w:r>
+      <w:r>
+        <w:rPr>
+          <w:highlight w:val="white"/>
+          <w:u w:val="single"/>
+          <w:rtl w:val="0"/>
+        </w:rPr>
+        <w:t xml:space="preserve">2</w:t>
+      </w:r>
+      <w:r>
+        <w:rPr>
+          <w:highlight w:val="white"/>
+          <w:rtl w:val="0"/>
+        </w:rPr>
+        <w:t xml:space="preserve"> keystrokes για ενεργοποίηση και απενεργοποίηση του πλήκτρου caps lock, αφού ακολουθούν πεζοί χαρακτήρες (άρα </w:t>
+      </w:r>
+      <w:r>
+        <w:rPr>
+          <w:highlight w:val="white"/>
+          <w:u w:val="single"/>
+          <w:rtl w:val="0"/>
+        </w:rPr>
+        <w:t xml:space="preserve">8</w:t>
       </w:r>
       <w:r>
         <w:rPr>
@@ -810,355 +1158,7 @@
       <w:pPr>
         <w:numPr>
           <w:ilvl w:val="0"/>
-          <w:numId w:val="1"/>
-        </w:numPr>
-        <w:pBdr>
-          <w:top w:color="auto" w:space="0" w:sz="0" w:val="none"/>
-          <w:bottom w:color="auto" w:space="0" w:sz="0" w:val="none"/>
-          <w:right w:color="auto" w:space="0" w:sz="0" w:val="none"/>
-          <w:between w:color="auto" w:space="0" w:sz="0" w:val="none"/>
-        </w:pBdr>
-        <w:ind w:left="1080" w:hanging="360"/>
-        <w:rPr>
-          <w:rFonts w:ascii="Arial" w:cs="Arial" w:eastAsia="Arial" w:hAnsi="Arial"/>
-          <w:highlight w:val="white"/>
-        </w:rPr>
-      </w:pPr>
-      <w:r>
-        <w:rPr>
-          <w:highlight w:val="white"/>
-          <w:rtl w:val="0"/>
-        </w:rPr>
-        <w:t xml:space="preserve">Address (χρησιμοποιήθηκε για το πεδίο </w:t>
-      </w:r>
-      <w:r>
-        <w:rPr>
-          <w:b w:val="1"/>
-          <w:highlight w:val="white"/>
-          <w:rtl w:val="0"/>
-        </w:rPr>
-        <w:t xml:space="preserve">Οδός και αριθμός</w:t>
-      </w:r>
-      <w:r>
-        <w:rPr>
-          <w:highlight w:val="white"/>
-          <w:rtl w:val="0"/>
-        </w:rPr>
-        <w:t xml:space="preserve"> των κατηγοριών </w:t>
-      </w:r>
-      <w:r>
-        <w:rPr>
-          <w:b w:val="1"/>
-          <w:highlight w:val="white"/>
-          <w:rtl w:val="0"/>
-        </w:rPr>
-        <w:t xml:space="preserve">Διεύθυνση μόνιμης κατοικίας</w:t>
-      </w:r>
-      <w:r>
-        <w:rPr>
-          <w:highlight w:val="white"/>
-          <w:rtl w:val="0"/>
-        </w:rPr>
-        <w:t xml:space="preserve"> και </w:t>
-      </w:r>
-      <w:r>
-        <w:rPr>
-          <w:b w:val="1"/>
-          <w:highlight w:val="white"/>
-          <w:rtl w:val="0"/>
-        </w:rPr>
-        <w:t xml:space="preserve">Διεύθυνση κατοικίας</w:t>
-      </w:r>
-      <w:r>
-        <w:rPr>
-          <w:highlight w:val="white"/>
-          <w:rtl w:val="0"/>
-        </w:rPr>
-        <w:t xml:space="preserve">): Σύμφωνα με την εκφώνηση, ο χρήστης συμπληρώνει τη διεύθυνση Alkiviadou xx. Αυτό σημαίνει πως απαιτούνται </w:t>
-      </w:r>
-      <w:r>
-        <w:rPr>
-          <w:highlight w:val="white"/>
-          <w:u w:val="single"/>
-          <w:rtl w:val="0"/>
-        </w:rPr>
-        <w:t xml:space="preserve">10</w:t>
-      </w:r>
-      <w:r>
-        <w:rPr>
-          <w:highlight w:val="white"/>
-          <w:rtl w:val="0"/>
-        </w:rPr>
-        <w:t xml:space="preserve"> χαρακτήρες για το Alkiviadou, </w:t>
-      </w:r>
-      <w:r>
-        <w:rPr>
-          <w:highlight w:val="white"/>
-          <w:u w:val="single"/>
-          <w:rtl w:val="0"/>
-        </w:rPr>
-        <w:t xml:space="preserve">2</w:t>
-      </w:r>
-      <w:r>
-        <w:rPr>
-          <w:highlight w:val="white"/>
-          <w:rtl w:val="0"/>
-        </w:rPr>
-        <w:t xml:space="preserve"> keystrokes για ενεργοποίηση και απενεργοποίηση του πλήκτρου caps lock, αφού ακουλουθούν πεζοί χαρακτήρες (για να σχηματιστεί το γράμμα Α), </w:t>
-      </w:r>
-      <w:r>
-        <w:rPr>
-          <w:highlight w:val="white"/>
-          <w:u w:val="single"/>
-          <w:rtl w:val="0"/>
-        </w:rPr>
-        <w:t xml:space="preserve">2</w:t>
-      </w:r>
-      <w:r>
-        <w:rPr>
-          <w:highlight w:val="white"/>
-          <w:rtl w:val="0"/>
-        </w:rPr>
-        <w:t xml:space="preserve"> χαρακτήρες για το xx και </w:t>
-      </w:r>
-      <w:r>
-        <w:rPr>
-          <w:highlight w:val="white"/>
-          <w:u w:val="single"/>
-          <w:rtl w:val="0"/>
-        </w:rPr>
-        <w:t xml:space="preserve">1</w:t>
-      </w:r>
-      <w:r>
-        <w:rPr>
-          <w:highlight w:val="white"/>
-          <w:rtl w:val="0"/>
-        </w:rPr>
-        <w:t xml:space="preserve"> keystrokes για τη δημιουργία του κενού χαρακτήρα πατώντας το πλήκτρο space (άρα </w:t>
-      </w:r>
-      <w:r>
-        <w:rPr>
-          <w:highlight w:val="white"/>
-          <w:u w:val="single"/>
-          <w:rtl w:val="0"/>
-        </w:rPr>
-        <w:t xml:space="preserve">15</w:t>
-      </w:r>
-      <w:r>
-        <w:rPr>
-          <w:highlight w:val="white"/>
-          <w:rtl w:val="0"/>
-        </w:rPr>
-        <w:t xml:space="preserve"> keystrokes) </w:t>
-      </w:r>
-    </w:p>
-    <w:p>
-      <w:pPr>
-        <w:numPr>
-          <w:ilvl w:val="0"/>
-          <w:numId w:val="1"/>
-        </w:numPr>
-        <w:pBdr>
-          <w:top w:color="auto" w:space="0" w:sz="0" w:val="none"/>
-          <w:bottom w:color="auto" w:space="0" w:sz="0" w:val="none"/>
-          <w:right w:color="auto" w:space="0" w:sz="0" w:val="none"/>
-          <w:between w:color="auto" w:space="0" w:sz="0" w:val="none"/>
-        </w:pBdr>
-        <w:ind w:left="1080" w:hanging="360"/>
-        <w:rPr>
-          <w:rFonts w:ascii="Arial" w:cs="Arial" w:eastAsia="Arial" w:hAnsi="Arial"/>
-          <w:highlight w:val="white"/>
-        </w:rPr>
-      </w:pPr>
-      <w:r>
-        <w:rPr>
-          <w:highlight w:val="white"/>
-          <w:rtl w:val="0"/>
-        </w:rPr>
-        <w:t xml:space="preserve">zip code (χρησιμοποιήθηκε για το πεδίο </w:t>
-      </w:r>
-      <w:r>
-        <w:rPr>
-          <w:b w:val="1"/>
-          <w:highlight w:val="white"/>
-          <w:rtl w:val="0"/>
-        </w:rPr>
-        <w:t xml:space="preserve">Ταχυδρομικός Κώδικας </w:t>
-      </w:r>
-      <w:r>
-        <w:rPr>
-          <w:highlight w:val="white"/>
-          <w:rtl w:val="0"/>
-        </w:rPr>
-        <w:t xml:space="preserve">των κατηγοριών </w:t>
-      </w:r>
-      <w:r>
-        <w:rPr>
-          <w:b w:val="1"/>
-          <w:highlight w:val="white"/>
-          <w:rtl w:val="0"/>
-        </w:rPr>
-        <w:t xml:space="preserve">Διεύθυνση μόνιμης κατοικίας</w:t>
-      </w:r>
-      <w:r>
-        <w:rPr>
-          <w:highlight w:val="white"/>
-          <w:rtl w:val="0"/>
-        </w:rPr>
-        <w:t xml:space="preserve"> και </w:t>
-      </w:r>
-      <w:r>
-        <w:rPr>
-          <w:b w:val="1"/>
-          <w:highlight w:val="white"/>
-          <w:rtl w:val="0"/>
-        </w:rPr>
-        <w:t xml:space="preserve">Διεύθυνση κατοικίας</w:t>
-      </w:r>
-      <w:r>
-        <w:rPr>
-          <w:highlight w:val="white"/>
-          <w:rtl w:val="0"/>
-        </w:rPr>
-        <w:t xml:space="preserve">): Σύμφωνα με την εκφώνηση, ο χρήστης συμπληρώνει τον ταχυδρομικό κώδικα 26442 (άρα </w:t>
-      </w:r>
-      <w:r>
-        <w:rPr>
-          <w:highlight w:val="white"/>
-          <w:u w:val="single"/>
-          <w:rtl w:val="0"/>
-        </w:rPr>
-        <w:t xml:space="preserve">5</w:t>
-      </w:r>
-      <w:r>
-        <w:rPr>
-          <w:highlight w:val="white"/>
-          <w:rtl w:val="0"/>
-        </w:rPr>
-        <w:t xml:space="preserve"> χαρακτήρες) </w:t>
-      </w:r>
-    </w:p>
-    <w:p>
-      <w:pPr>
-        <w:numPr>
-          <w:ilvl w:val="0"/>
-          <w:numId w:val="1"/>
-        </w:numPr>
-        <w:pBdr>
-          <w:top w:color="auto" w:space="0" w:sz="0" w:val="none"/>
-          <w:bottom w:color="auto" w:space="0" w:sz="0" w:val="none"/>
-          <w:right w:color="auto" w:space="0" w:sz="0" w:val="none"/>
-          <w:between w:color="auto" w:space="0" w:sz="0" w:val="none"/>
-        </w:pBdr>
-        <w:ind w:left="1080" w:hanging="360"/>
-        <w:rPr>
-          <w:rFonts w:ascii="Arial" w:cs="Arial" w:eastAsia="Arial" w:hAnsi="Arial"/>
-          <w:highlight w:val="white"/>
-        </w:rPr>
-      </w:pPr>
-      <w:r>
-        <w:rPr>
-          <w:highlight w:val="white"/>
-          <w:rtl w:val="0"/>
-        </w:rPr>
-        <w:t xml:space="preserve">city (χρησιμοποιήθηκε για το πεδίο </w:t>
-      </w:r>
-      <w:r>
-        <w:rPr>
-          <w:b w:val="1"/>
-          <w:highlight w:val="white"/>
-          <w:rtl w:val="0"/>
-        </w:rPr>
-        <w:t xml:space="preserve">Πόλη </w:t>
-      </w:r>
-      <w:r>
-        <w:rPr>
-          <w:highlight w:val="white"/>
-          <w:rtl w:val="0"/>
-        </w:rPr>
-        <w:t xml:space="preserve">των κατηγοριών </w:t>
-      </w:r>
-      <w:r>
-        <w:rPr>
-          <w:b w:val="1"/>
-          <w:highlight w:val="white"/>
-          <w:rtl w:val="0"/>
-        </w:rPr>
-        <w:t xml:space="preserve">Διεύθυνση μόνιμης κατοικίας</w:t>
-      </w:r>
-      <w:r>
-        <w:rPr>
-          <w:highlight w:val="white"/>
-          <w:rtl w:val="0"/>
-        </w:rPr>
-        <w:t xml:space="preserve"> και </w:t>
-      </w:r>
-      <w:r>
-        <w:rPr>
-          <w:b w:val="1"/>
-          <w:highlight w:val="white"/>
-          <w:rtl w:val="0"/>
-        </w:rPr>
-        <w:t xml:space="preserve">Διεύθυνση κατοικίας</w:t>
-      </w:r>
-      <w:r>
-        <w:rPr>
-          <w:highlight w:val="white"/>
-          <w:rtl w:val="0"/>
-        </w:rPr>
-        <w:t xml:space="preserve">): Σύμφωνα με την εκφώνηση ο χρήστης μένει στην πόλη Πάτρα. Ωστόσο, μιας και γράφει με λατινικούς χαρακτήρες θεωρώ πως συμπληρώνει το πεδίο με το όνομα Patras, συνεπώς </w:t>
-      </w:r>
-      <w:r>
-        <w:rPr>
-          <w:highlight w:val="white"/>
-          <w:u w:val="single"/>
-          <w:rtl w:val="0"/>
-        </w:rPr>
-        <w:t xml:space="preserve">6</w:t>
-      </w:r>
-      <w:r>
-        <w:rPr>
-          <w:highlight w:val="white"/>
-          <w:rtl w:val="0"/>
-        </w:rPr>
-        <w:t xml:space="preserve"> χαρακτήρες. Ακόμα, προστίθενται άλλα </w:t>
-      </w:r>
-      <w:r>
-        <w:rPr>
-          <w:highlight w:val="white"/>
-          <w:u w:val="single"/>
-          <w:rtl w:val="0"/>
-        </w:rPr>
-        <w:t xml:space="preserve">2</w:t>
-      </w:r>
-      <w:r>
-        <w:rPr>
-          <w:highlight w:val="white"/>
-          <w:rtl w:val="0"/>
-        </w:rPr>
-        <w:t xml:space="preserve"> keystrokes για ενεργοποίηση και απενεργοποίηση του πλήκτρου caps lock, αφού ακολουθούν πεζοί χαρακτήρες (άρα </w:t>
-      </w:r>
-      <w:r>
-        <w:rPr>
-          <w:highlight w:val="white"/>
-          <w:u w:val="single"/>
-          <w:rtl w:val="0"/>
-        </w:rPr>
-        <w:t xml:space="preserve">8</w:t>
-      </w:r>
-      <w:r>
-        <w:rPr>
-          <w:highlight w:val="white"/>
-          <w:rtl w:val="0"/>
-        </w:rPr>
-        <w:t xml:space="preserve"> keystrokes) </w:t>
-      </w:r>
-    </w:p>
-    <w:p>
-      <w:pPr>
-        <w:numPr>
-          <w:ilvl w:val="0"/>
-          <w:numId w:val="1"/>
+          <w:numId w:val="2"/>
         </w:numPr>
         <w:pBdr>
           <w:top w:color="auto" w:space="0" w:sz="0" w:val="none"/>
@@ -1393,12 +1393,12 @@
           <wp:inline distB="114300" distT="114300" distL="114300" distR="114300">
             <wp:extent cx="3086100" cy="558800"/>
             <wp:effectExtent b="0" l="0" r="0" t="0"/>
-            <wp:docPr id="14" name="image3.png"/>
+            <wp:docPr id="14" name="image13.png"/>
             <a:graphic>
               <a:graphicData uri="http://schemas.openxmlformats.org/drawingml/2006/picture">
                 <pic:pic>
                   <pic:nvPicPr>
-                    <pic:cNvPr id="0" name="image3.png"/>
+                    <pic:cNvPr id="0" name="image13.png"/>
                     <pic:cNvPicPr preferRelativeResize="0"/>
                   </pic:nvPicPr>
                   <pic:blipFill>
@@ -1482,12 +1482,12 @@
           <wp:inline distB="114300" distT="114300" distL="114300" distR="114300">
             <wp:extent cx="3187700" cy="3619500"/>
             <wp:effectExtent b="0" l="0" r="0" t="0"/>
-            <wp:docPr id="9" name="image10.png"/>
+            <wp:docPr id="9" name="image14.png"/>
             <a:graphic>
               <a:graphicData uri="http://schemas.openxmlformats.org/drawingml/2006/picture">
                 <pic:pic>
                   <pic:nvPicPr>
-                    <pic:cNvPr id="0" name="image10.png"/>
+                    <pic:cNvPr id="0" name="image14.png"/>
                     <pic:cNvPicPr preferRelativeResize="0"/>
                   </pic:nvPicPr>
                   <pic:blipFill>
@@ -1619,12 +1619,12 @@
           <wp:inline distB="114300" distT="114300" distL="114300" distR="114300">
             <wp:extent cx="3263900" cy="3683000"/>
             <wp:effectExtent b="0" l="0" r="0" t="0"/>
-            <wp:docPr id="13" name="image1.png"/>
+            <wp:docPr id="13" name="image6.png"/>
             <a:graphic>
               <a:graphicData uri="http://schemas.openxmlformats.org/drawingml/2006/picture">
                 <pic:pic>
                   <pic:nvPicPr>
-                    <pic:cNvPr id="0" name="image1.png"/>
+                    <pic:cNvPr id="0" name="image6.png"/>
                     <pic:cNvPicPr preferRelativeResize="0"/>
                   </pic:nvPicPr>
                   <pic:blipFill>
@@ -1928,12 +1928,12 @@
           <wp:inline distB="114300" distT="114300" distL="114300" distR="114300">
             <wp:extent cx="3086100" cy="558800"/>
             <wp:effectExtent b="0" l="0" r="0" t="0"/>
-            <wp:docPr id="10" name="image7.png"/>
+            <wp:docPr id="10" name="image8.png"/>
             <a:graphic>
               <a:graphicData uri="http://schemas.openxmlformats.org/drawingml/2006/picture">
                 <pic:pic>
                   <pic:nvPicPr>
-                    <pic:cNvPr id="0" name="image7.png"/>
+                    <pic:cNvPr id="0" name="image8.png"/>
                     <pic:cNvPicPr preferRelativeResize="0"/>
                   </pic:nvPicPr>
                   <pic:blipFill>
@@ -2156,12 +2156,12 @@
           <wp:inline distB="114300" distT="114300" distL="114300" distR="114300">
             <wp:extent cx="3403600" cy="3810000"/>
             <wp:effectExtent b="0" l="0" r="0" t="0"/>
-            <wp:docPr id="8" name="image14.png"/>
+            <wp:docPr id="8" name="image5.png"/>
             <a:graphic>
               <a:graphicData uri="http://schemas.openxmlformats.org/drawingml/2006/picture">
                 <pic:pic>
                   <pic:nvPicPr>
-                    <pic:cNvPr id="0" name="image14.png"/>
+                    <pic:cNvPr id="0" name="image5.png"/>
                     <pic:cNvPicPr preferRelativeResize="0"/>
                   </pic:nvPicPr>
                   <pic:blipFill>
@@ -2558,12 +2558,12 @@
           <wp:inline distB="114300" distT="114300" distL="114300" distR="114300">
             <wp:extent cx="3086100" cy="558800"/>
             <wp:effectExtent b="0" l="0" r="0" t="0"/>
-            <wp:docPr id="7" name="image5.png"/>
+            <wp:docPr id="7" name="image10.png"/>
             <a:graphic>
               <a:graphicData uri="http://schemas.openxmlformats.org/drawingml/2006/picture">
                 <pic:pic>
                   <pic:nvPicPr>
-                    <pic:cNvPr id="0" name="image5.png"/>
+                    <pic:cNvPr id="0" name="image10.png"/>
                     <pic:cNvPicPr preferRelativeResize="0"/>
                   </pic:nvPicPr>
                   <pic:blipFill>
@@ -2679,12 +2679,12 @@
           <wp:inline distB="114300" distT="114300" distL="114300" distR="114300">
             <wp:extent cx="3568700" cy="4025900"/>
             <wp:effectExtent b="0" l="0" r="0" t="0"/>
-            <wp:docPr id="12" name="image11.png"/>
+            <wp:docPr id="12" name="image12.png"/>
             <a:graphic>
               <a:graphicData uri="http://schemas.openxmlformats.org/drawingml/2006/picture">
                 <pic:pic>
                   <pic:nvPicPr>
-                    <pic:cNvPr id="0" name="image11.png"/>
+                    <pic:cNvPr id="0" name="image12.png"/>
                     <pic:cNvPicPr preferRelativeResize="0"/>
                   </pic:nvPicPr>
                   <pic:blipFill>
@@ -2859,12 +2859,12 @@
           <wp:inline distB="114300" distT="114300" distL="114300" distR="114300">
             <wp:extent cx="3378200" cy="3797300"/>
             <wp:effectExtent b="0" l="0" r="0" t="0"/>
-            <wp:docPr id="5" name="image13.png"/>
+            <wp:docPr id="5" name="image4.png"/>
             <a:graphic>
               <a:graphicData uri="http://schemas.openxmlformats.org/drawingml/2006/picture">
                 <pic:pic>
                   <pic:nvPicPr>
-                    <pic:cNvPr id="0" name="image13.png"/>
+                    <pic:cNvPr id="0" name="image4.png"/>
                     <pic:cNvPicPr preferRelativeResize="0"/>
                   </pic:nvPicPr>
                   <pic:blipFill>
@@ -3138,12 +3138,12 @@
           <wp:inline distB="114300" distT="114300" distL="114300" distR="114300">
             <wp:extent cx="3086100" cy="558800"/>
             <wp:effectExtent b="0" l="0" r="0" t="0"/>
-            <wp:docPr id="2" name="image9.png"/>
+            <wp:docPr id="2" name="image1.png"/>
             <a:graphic>
               <a:graphicData uri="http://schemas.openxmlformats.org/drawingml/2006/picture">
                 <pic:pic>
                   <pic:nvPicPr>
-                    <pic:cNvPr id="0" name="image9.png"/>
+                    <pic:cNvPr id="0" name="image1.png"/>
                     <pic:cNvPicPr preferRelativeResize="0"/>
                   </pic:nvPicPr>
                   <pic:blipFill>
@@ -3384,12 +3384,12 @@
           <wp:inline distB="114300" distT="114300" distL="114300" distR="114300">
             <wp:extent cx="3251200" cy="3670300"/>
             <wp:effectExtent b="0" l="0" r="0" t="0"/>
-            <wp:docPr id="4" name="image8.png"/>
+            <wp:docPr id="4" name="image11.png"/>
             <a:graphic>
               <a:graphicData uri="http://schemas.openxmlformats.org/drawingml/2006/picture">
                 <pic:pic>
                   <pic:nvPicPr>
-                    <pic:cNvPr id="0" name="image8.png"/>
+                    <pic:cNvPr id="0" name="image11.png"/>
                     <pic:cNvPicPr preferRelativeResize="0"/>
                   </pic:nvPicPr>
                   <pic:blipFill>
@@ -3504,12 +3504,12 @@
           <wp:inline distB="114300" distT="114300" distL="114300" distR="114300">
             <wp:extent cx="3149600" cy="3492500"/>
             <wp:effectExtent b="0" l="0" r="0" t="0"/>
-            <wp:docPr id="1" name="image6.png"/>
+            <wp:docPr id="1" name="image9.png"/>
             <a:graphic>
               <a:graphicData uri="http://schemas.openxmlformats.org/drawingml/2006/picture">
                 <pic:pic>
                   <pic:nvPicPr>
-                    <pic:cNvPr id="0" name="image6.png"/>
+                    <pic:cNvPr id="0" name="image9.png"/>
                     <pic:cNvPicPr preferRelativeResize="0"/>
                   </pic:nvPicPr>
                   <pic:blipFill>
@@ -3729,6 +3729,1181 @@
         </w:rPr>
       </w:r>
     </w:p>
+    <w:p>
+      <w:pPr>
+        <w:rPr>
+          <w:highlight w:val="white"/>
+        </w:rPr>
+      </w:pPr>
+      <w:r>
+        <w:rPr>
+          <w:highlight w:val="white"/>
+          <w:rtl w:val="0"/>
+        </w:rPr>
+        <w:t xml:space="preserve">Σύμφωνα με την εκφώνηση ο χρήστης χρησιμοποιεί το ποντίκι προκειμένου να εκτελέσει οποιαδήποτε “διαδικασία” (με εξαίρεση βέβαια την εισαγωγή κειμένου όπου χρειάζεται) ενώ ακόμα διαθέτει μέση ικανότητα πληκτρολόγησης. </w:t>
+      </w:r>
+    </w:p>
+    <w:p>
+      <w:pPr>
+        <w:rPr>
+          <w:highlight w:val="white"/>
+        </w:rPr>
+      </w:pPr>
+      <w:r>
+        <w:rPr>
+          <w:rtl w:val="0"/>
+        </w:rPr>
+      </w:r>
+    </w:p>
+    <w:p>
+      <w:pPr>
+        <w:rPr>
+          <w:highlight w:val="white"/>
+        </w:rPr>
+      </w:pPr>
+      <w:r>
+        <w:rPr>
+          <w:highlight w:val="white"/>
+          <w:rtl w:val="0"/>
+        </w:rPr>
+        <w:t xml:space="preserve">Αναλυτικότερα, προκύπτουν οι εξής διαδικασίες:</w:t>
+      </w:r>
+    </w:p>
+    <w:p>
+      <w:pPr>
+        <w:rPr>
+          <w:highlight w:val="white"/>
+        </w:rPr>
+      </w:pPr>
+      <w:r>
+        <w:rPr>
+          <w:rtl w:val="0"/>
+        </w:rPr>
+      </w:r>
+    </w:p>
+    <w:p>
+      <w:pPr>
+        <w:ind w:left="720" w:firstLine="0"/>
+        <w:rPr>
+          <w:highlight w:val="white"/>
+        </w:rPr>
+      </w:pPr>
+      <w:r>
+        <w:rPr>
+          <w:b w:val="1"/>
+          <w:color w:val="980000"/>
+          <w:highlight w:val="white"/>
+          <w:rtl w:val="0"/>
+        </w:rPr>
+        <w:t xml:space="preserve">Μεταφορά ποντικιού πάνω σε ένα πεδίο</w:t>
+      </w:r>
+      <w:r>
+        <w:rPr>
+          <w:b w:val="1"/>
+          <w:highlight w:val="white"/>
+          <w:rtl w:val="0"/>
+        </w:rPr>
+        <w:t xml:space="preserve">:</w:t>
+      </w:r>
+      <w:r>
+        <w:rPr>
+          <w:rtl w:val="0"/>
+        </w:rPr>
+      </w:r>
+    </w:p>
+    <w:p>
+      <w:pPr>
+        <w:numPr>
+          <w:ilvl w:val="0"/>
+          <w:numId w:val="3"/>
+        </w:numPr>
+        <w:ind w:left="1440" w:hanging="360"/>
+        <w:rPr>
+          <w:highlight w:val="white"/>
+          <w:u w:val="none"/>
+        </w:rPr>
+      </w:pPr>
+      <w:r>
+        <w:rPr>
+          <w:highlight w:val="white"/>
+          <w:rtl w:val="0"/>
+        </w:rPr>
+        <w:t xml:space="preserve">Διανοητική προετοιμασία, Τ</w:t>
+      </w:r>
+      <w:r>
+        <w:rPr>
+          <w:highlight w:val="white"/>
+          <w:vertAlign w:val="subscript"/>
+          <w:rtl w:val="0"/>
+        </w:rPr>
+        <w:t xml:space="preserve">Μ</w:t>
+      </w:r>
+      <w:r>
+        <w:rPr>
+          <w:rtl w:val="0"/>
+        </w:rPr>
+      </w:r>
+    </w:p>
+    <w:p>
+      <w:pPr>
+        <w:numPr>
+          <w:ilvl w:val="0"/>
+          <w:numId w:val="3"/>
+        </w:numPr>
+        <w:ind w:left="1440" w:hanging="360"/>
+        <w:rPr>
+          <w:highlight w:val="white"/>
+        </w:rPr>
+      </w:pPr>
+      <w:r>
+        <w:rPr>
+          <w:highlight w:val="white"/>
+          <w:rtl w:val="0"/>
+        </w:rPr>
+        <w:t xml:space="preserve">Υπόδειξη αντικειμένου στην οθόνη, Τ</w:t>
+      </w:r>
+      <w:r>
+        <w:rPr>
+          <w:highlight w:val="white"/>
+          <w:vertAlign w:val="subscript"/>
+          <w:rtl w:val="0"/>
+        </w:rPr>
+        <w:t xml:space="preserve">Ρ</w:t>
+      </w:r>
+      <w:r>
+        <w:rPr>
+          <w:rtl w:val="0"/>
+        </w:rPr>
+      </w:r>
+    </w:p>
+    <w:p>
+      <w:pPr>
+        <w:ind w:left="1440" w:firstLine="0"/>
+        <w:rPr>
+          <w:highlight w:val="white"/>
+        </w:rPr>
+      </w:pPr>
+      <w:r>
+        <w:rPr>
+          <w:rtl w:val="0"/>
+        </w:rPr>
+      </w:r>
+    </w:p>
+    <w:p>
+      <w:pPr>
+        <w:ind w:left="1440" w:firstLine="0"/>
+        <w:rPr>
+          <w:highlight w:val="white"/>
+        </w:rPr>
+      </w:pPr>
+      <w:r>
+        <w:rPr>
+          <w:highlight w:val="white"/>
+          <w:rtl w:val="0"/>
+        </w:rPr>
+        <w:t xml:space="preserve">Συνολικά, Τ</w:t>
+      </w:r>
+      <w:r>
+        <w:rPr>
+          <w:highlight w:val="white"/>
+          <w:vertAlign w:val="subscript"/>
+          <w:rtl w:val="0"/>
+        </w:rPr>
+        <w:t xml:space="preserve">Μ</w:t>
+      </w:r>
+      <w:r>
+        <w:rPr>
+          <w:highlight w:val="white"/>
+          <w:rtl w:val="0"/>
+        </w:rPr>
+        <w:t xml:space="preserve"> + Τ</w:t>
+      </w:r>
+      <w:r>
+        <w:rPr>
+          <w:highlight w:val="white"/>
+          <w:vertAlign w:val="subscript"/>
+          <w:rtl w:val="0"/>
+        </w:rPr>
+        <w:t xml:space="preserve">Ρ</w:t>
+      </w:r>
+      <w:r>
+        <w:rPr>
+          <w:rtl w:val="0"/>
+        </w:rPr>
+      </w:r>
+    </w:p>
+    <w:p>
+      <w:pPr>
+        <w:ind w:left="720" w:firstLine="0"/>
+        <w:rPr>
+          <w:highlight w:val="white"/>
+        </w:rPr>
+      </w:pPr>
+      <w:r>
+        <w:rPr>
+          <w:rtl w:val="0"/>
+        </w:rPr>
+      </w:r>
+    </w:p>
+    <w:p>
+      <w:pPr>
+        <w:ind w:left="720" w:firstLine="0"/>
+        <w:rPr>
+          <w:highlight w:val="white"/>
+        </w:rPr>
+      </w:pPr>
+      <w:r>
+        <w:rPr>
+          <w:b w:val="1"/>
+          <w:color w:val="ff9900"/>
+          <w:highlight w:val="white"/>
+          <w:rtl w:val="0"/>
+        </w:rPr>
+        <w:t xml:space="preserve">Συμπλήρωση ενός πεδίου κειμένου</w:t>
+      </w:r>
+      <w:r>
+        <w:rPr>
+          <w:highlight w:val="white"/>
+          <w:rtl w:val="0"/>
+        </w:rPr>
+        <w:t xml:space="preserve">:</w:t>
+      </w:r>
+    </w:p>
+    <w:p>
+      <w:pPr>
+        <w:numPr>
+          <w:ilvl w:val="0"/>
+          <w:numId w:val="7"/>
+        </w:numPr>
+        <w:ind w:left="1440" w:hanging="360"/>
+        <w:rPr>
+          <w:highlight w:val="white"/>
+        </w:rPr>
+      </w:pPr>
+      <w:r>
+        <w:rPr>
+          <w:b w:val="1"/>
+          <w:color w:val="980000"/>
+          <w:highlight w:val="white"/>
+          <w:rtl w:val="0"/>
+        </w:rPr>
+        <w:t xml:space="preserve">Μεταφορά ποντικιού πάνω σε ένα πεδίο</w:t>
+      </w:r>
+    </w:p>
+    <w:p>
+      <w:pPr>
+        <w:numPr>
+          <w:ilvl w:val="0"/>
+          <w:numId w:val="7"/>
+        </w:numPr>
+        <w:ind w:left="1440" w:hanging="360"/>
+        <w:rPr>
+          <w:highlight w:val="white"/>
+          <w:u w:val="none"/>
+        </w:rPr>
+      </w:pPr>
+      <w:r>
+        <w:rPr>
+          <w:highlight w:val="white"/>
+          <w:rtl w:val="0"/>
+        </w:rPr>
+        <w:t xml:space="preserve">Πίεση και ελευθέρωση του πλήκτρου του ποντικιού, 2 * Τ</w:t>
+      </w:r>
+      <w:r>
+        <w:rPr>
+          <w:highlight w:val="white"/>
+          <w:vertAlign w:val="subscript"/>
+          <w:rtl w:val="0"/>
+        </w:rPr>
+        <w:t xml:space="preserve">Β</w:t>
+      </w:r>
+      <w:r>
+        <w:rPr>
+          <w:rtl w:val="0"/>
+        </w:rPr>
+      </w:r>
+    </w:p>
+    <w:p>
+      <w:pPr>
+        <w:numPr>
+          <w:ilvl w:val="0"/>
+          <w:numId w:val="7"/>
+        </w:numPr>
+        <w:ind w:left="1440" w:hanging="360"/>
+        <w:rPr>
+          <w:highlight w:val="white"/>
+          <w:u w:val="none"/>
+        </w:rPr>
+      </w:pPr>
+      <w:r>
+        <w:rPr>
+          <w:highlight w:val="white"/>
+          <w:rtl w:val="0"/>
+        </w:rPr>
+        <w:t xml:space="preserve">Μετακίνηση του χεριού από το ποντίκι στο πληκτρολόγιο, Τ</w:t>
+      </w:r>
+      <w:r>
+        <w:rPr>
+          <w:highlight w:val="white"/>
+          <w:vertAlign w:val="subscript"/>
+          <w:rtl w:val="0"/>
+        </w:rPr>
+        <w:t xml:space="preserve">Η</w:t>
+      </w:r>
+      <w:r>
+        <w:rPr>
+          <w:rtl w:val="0"/>
+        </w:rPr>
+      </w:r>
+    </w:p>
+    <w:p>
+      <w:pPr>
+        <w:numPr>
+          <w:ilvl w:val="0"/>
+          <w:numId w:val="7"/>
+        </w:numPr>
+        <w:ind w:left="1440" w:hanging="360"/>
+        <w:rPr>
+          <w:highlight w:val="white"/>
+          <w:u w:val="none"/>
+        </w:rPr>
+      </w:pPr>
+      <w:r>
+        <w:rPr>
+          <w:highlight w:val="white"/>
+          <w:rtl w:val="0"/>
+        </w:rPr>
+        <w:t xml:space="preserve">Διανοητική προετοιμασία, Τ</w:t>
+      </w:r>
+      <w:r>
+        <w:rPr>
+          <w:highlight w:val="white"/>
+          <w:vertAlign w:val="subscript"/>
+          <w:rtl w:val="0"/>
+        </w:rPr>
+        <w:t xml:space="preserve">Μ</w:t>
+      </w:r>
+      <w:r>
+        <w:rPr>
+          <w:rtl w:val="0"/>
+        </w:rPr>
+      </w:r>
+    </w:p>
+    <w:p>
+      <w:pPr>
+        <w:numPr>
+          <w:ilvl w:val="0"/>
+          <w:numId w:val="7"/>
+        </w:numPr>
+        <w:ind w:left="1440" w:hanging="360"/>
+        <w:rPr>
+          <w:highlight w:val="white"/>
+          <w:u w:val="none"/>
+        </w:rPr>
+      </w:pPr>
+      <w:r>
+        <w:rPr>
+          <w:highlight w:val="white"/>
+          <w:rtl w:val="0"/>
+        </w:rPr>
+        <w:t xml:space="preserve">Πληκτρολόγηση Χ χαρακτήρων (όπου Χ ο αριθμός των χαρακτήρων που εισάγονται στο πεδίο κάθε φορά συν το πλήθος των πλήκτρων που απαιτούνται για τη δημιουργία των ειδικών συμβόλων), X * T</w:t>
+      </w:r>
+      <w:r>
+        <w:rPr>
+          <w:highlight w:val="white"/>
+          <w:vertAlign w:val="subscript"/>
+          <w:rtl w:val="0"/>
+        </w:rPr>
+        <w:t xml:space="preserve">K</w:t>
+      </w:r>
+    </w:p>
+    <w:p>
+      <w:pPr>
+        <w:ind w:left="1440" w:firstLine="0"/>
+        <w:rPr>
+          <w:highlight w:val="white"/>
+        </w:rPr>
+      </w:pPr>
+      <w:r>
+        <w:rPr>
+          <w:rtl w:val="0"/>
+        </w:rPr>
+      </w:r>
+    </w:p>
+    <w:p>
+      <w:pPr>
+        <w:ind w:left="1440" w:firstLine="0"/>
+        <w:rPr>
+          <w:highlight w:val="white"/>
+          <w:vertAlign w:val="subscript"/>
+        </w:rPr>
+      </w:pPr>
+      <w:r>
+        <w:rPr>
+          <w:highlight w:val="white"/>
+          <w:rtl w:val="0"/>
+        </w:rPr>
+        <w:t xml:space="preserve">Συνολικά, Τ</w:t>
+      </w:r>
+      <w:r>
+        <w:rPr>
+          <w:highlight w:val="white"/>
+          <w:vertAlign w:val="subscript"/>
+          <w:rtl w:val="0"/>
+        </w:rPr>
+        <w:t xml:space="preserve">Μ</w:t>
+      </w:r>
+      <w:r>
+        <w:rPr>
+          <w:highlight w:val="white"/>
+          <w:rtl w:val="0"/>
+        </w:rPr>
+        <w:t xml:space="preserve"> + Τ</w:t>
+      </w:r>
+      <w:r>
+        <w:rPr>
+          <w:highlight w:val="white"/>
+          <w:vertAlign w:val="subscript"/>
+          <w:rtl w:val="0"/>
+        </w:rPr>
+        <w:t xml:space="preserve">Ρ</w:t>
+      </w:r>
+      <w:r>
+        <w:rPr>
+          <w:highlight w:val="white"/>
+          <w:rtl w:val="0"/>
+        </w:rPr>
+        <w:t xml:space="preserve"> + 2 * Τ</w:t>
+      </w:r>
+      <w:r>
+        <w:rPr>
+          <w:highlight w:val="white"/>
+          <w:vertAlign w:val="subscript"/>
+          <w:rtl w:val="0"/>
+        </w:rPr>
+        <w:t xml:space="preserve">Β</w:t>
+      </w:r>
+      <w:r>
+        <w:rPr>
+          <w:highlight w:val="white"/>
+          <w:rtl w:val="0"/>
+        </w:rPr>
+        <w:t xml:space="preserve"> + Τ</w:t>
+      </w:r>
+      <w:r>
+        <w:rPr>
+          <w:highlight w:val="white"/>
+          <w:vertAlign w:val="subscript"/>
+          <w:rtl w:val="0"/>
+        </w:rPr>
+        <w:t xml:space="preserve">Η</w:t>
+      </w:r>
+      <w:r>
+        <w:rPr>
+          <w:highlight w:val="white"/>
+          <w:rtl w:val="0"/>
+        </w:rPr>
+        <w:t xml:space="preserve"> + Τ</w:t>
+      </w:r>
+      <w:r>
+        <w:rPr>
+          <w:highlight w:val="white"/>
+          <w:vertAlign w:val="subscript"/>
+          <w:rtl w:val="0"/>
+        </w:rPr>
+        <w:t xml:space="preserve">Μ</w:t>
+      </w:r>
+      <w:r>
+        <w:rPr>
+          <w:highlight w:val="white"/>
+          <w:rtl w:val="0"/>
+        </w:rPr>
+        <w:t xml:space="preserve"> + X * T</w:t>
+      </w:r>
+      <w:r>
+        <w:rPr>
+          <w:highlight w:val="white"/>
+          <w:vertAlign w:val="subscript"/>
+          <w:rtl w:val="0"/>
+        </w:rPr>
+        <w:t xml:space="preserve">K</w:t>
+      </w:r>
+      <w:r>
+        <w:rPr>
+          <w:rtl w:val="0"/>
+        </w:rPr>
+      </w:r>
+    </w:p>
+    <w:p>
+      <w:pPr>
+        <w:ind w:left="720" w:firstLine="0"/>
+        <w:rPr>
+          <w:highlight w:val="white"/>
+        </w:rPr>
+      </w:pPr>
+      <w:r>
+        <w:rPr>
+          <w:rtl w:val="0"/>
+        </w:rPr>
+      </w:r>
+    </w:p>
+    <w:p>
+      <w:pPr>
+        <w:ind w:left="720" w:firstLine="0"/>
+        <w:rPr>
+          <w:highlight w:val="white"/>
+        </w:rPr>
+      </w:pPr>
+      <w:r>
+        <w:rPr>
+          <w:b w:val="1"/>
+          <w:color w:val="3c78d8"/>
+          <w:highlight w:val="white"/>
+          <w:rtl w:val="0"/>
+        </w:rPr>
+        <w:t xml:space="preserve">Διαδικασία επιλογής από πεδίο πολλαπλής</w:t>
+      </w:r>
+      <w:r>
+        <w:rPr>
+          <w:highlight w:val="white"/>
+          <w:rtl w:val="0"/>
+        </w:rPr>
+        <w:t xml:space="preserve">:</w:t>
+      </w:r>
+    </w:p>
+    <w:p>
+      <w:pPr>
+        <w:numPr>
+          <w:ilvl w:val="0"/>
+          <w:numId w:val="1"/>
+        </w:numPr>
+        <w:ind w:left="1440" w:hanging="360"/>
+        <w:rPr>
+          <w:highlight w:val="white"/>
+          <w:u w:val="none"/>
+        </w:rPr>
+      </w:pPr>
+      <w:r>
+        <w:rPr>
+          <w:highlight w:val="white"/>
+          <w:rtl w:val="0"/>
+        </w:rPr>
+        <w:t xml:space="preserve">Υπόδειξη  αντικειμένου στην οθόνη, Τ</w:t>
+      </w:r>
+      <w:r>
+        <w:rPr>
+          <w:highlight w:val="white"/>
+          <w:vertAlign w:val="subscript"/>
+          <w:rtl w:val="0"/>
+        </w:rPr>
+        <w:t xml:space="preserve">Ρ</w:t>
+      </w:r>
+      <w:r>
+        <w:rPr>
+          <w:rtl w:val="0"/>
+        </w:rPr>
+      </w:r>
+    </w:p>
+    <w:p>
+      <w:pPr>
+        <w:numPr>
+          <w:ilvl w:val="0"/>
+          <w:numId w:val="1"/>
+        </w:numPr>
+        <w:ind w:left="1440" w:hanging="360"/>
+        <w:rPr>
+          <w:highlight w:val="white"/>
+          <w:u w:val="none"/>
+        </w:rPr>
+      </w:pPr>
+      <w:r>
+        <w:rPr>
+          <w:highlight w:val="white"/>
+          <w:rtl w:val="0"/>
+        </w:rPr>
+        <w:t xml:space="preserve">Πίεση και ελευθέρωση του πλήκτρου του αντικειμένου, 2 * Τ</w:t>
+      </w:r>
+      <w:r>
+        <w:rPr>
+          <w:highlight w:val="white"/>
+          <w:vertAlign w:val="subscript"/>
+          <w:rtl w:val="0"/>
+        </w:rPr>
+        <w:t xml:space="preserve">Β</w:t>
+      </w:r>
+      <w:r>
+        <w:rPr>
+          <w:rtl w:val="0"/>
+        </w:rPr>
+      </w:r>
+    </w:p>
+    <w:p>
+      <w:pPr>
+        <w:ind w:left="720" w:firstLine="0"/>
+        <w:rPr>
+          <w:highlight w:val="white"/>
+        </w:rPr>
+      </w:pPr>
+      <w:r>
+        <w:rPr>
+          <w:rtl w:val="0"/>
+        </w:rPr>
+      </w:r>
+    </w:p>
+    <w:p>
+      <w:pPr>
+        <w:ind w:left="720" w:firstLine="0"/>
+        <w:rPr>
+          <w:highlight w:val="white"/>
+        </w:rPr>
+      </w:pPr>
+      <w:r>
+        <w:rPr>
+          <w:highlight w:val="white"/>
+          <w:rtl w:val="0"/>
+        </w:rPr>
+        <w:tab/>
+        <w:t xml:space="preserve">Συνολικά, Τ</w:t>
+      </w:r>
+      <w:r>
+        <w:rPr>
+          <w:highlight w:val="white"/>
+          <w:vertAlign w:val="subscript"/>
+          <w:rtl w:val="0"/>
+        </w:rPr>
+        <w:t xml:space="preserve">Ρ</w:t>
+      </w:r>
+      <w:r>
+        <w:rPr>
+          <w:highlight w:val="white"/>
+          <w:rtl w:val="0"/>
+        </w:rPr>
+        <w:t xml:space="preserve"> + 2 * Τ</w:t>
+      </w:r>
+      <w:r>
+        <w:rPr>
+          <w:highlight w:val="white"/>
+          <w:vertAlign w:val="subscript"/>
+          <w:rtl w:val="0"/>
+        </w:rPr>
+        <w:t xml:space="preserve">Β</w:t>
+      </w:r>
+      <w:r>
+        <w:rPr>
+          <w:rtl w:val="0"/>
+        </w:rPr>
+      </w:r>
+    </w:p>
+    <w:p>
+      <w:pPr>
+        <w:ind w:left="720" w:firstLine="0"/>
+        <w:rPr>
+          <w:highlight w:val="white"/>
+        </w:rPr>
+      </w:pPr>
+      <w:r>
+        <w:rPr>
+          <w:rtl w:val="0"/>
+        </w:rPr>
+      </w:r>
+    </w:p>
+    <w:p>
+      <w:pPr>
+        <w:ind w:left="720" w:firstLine="0"/>
+        <w:rPr>
+          <w:highlight w:val="white"/>
+        </w:rPr>
+      </w:pPr>
+      <w:r>
+        <w:rPr>
+          <w:b w:val="1"/>
+          <w:color w:val="6aa84f"/>
+          <w:highlight w:val="white"/>
+          <w:rtl w:val="0"/>
+        </w:rPr>
+        <w:t xml:space="preserve">Επιλογή Κουμπιού</w:t>
+      </w:r>
+      <w:r>
+        <w:rPr>
+          <w:highlight w:val="white"/>
+          <w:rtl w:val="0"/>
+        </w:rPr>
+        <w:t xml:space="preserve">:</w:t>
+      </w:r>
+    </w:p>
+    <w:p>
+      <w:pPr>
+        <w:numPr>
+          <w:ilvl w:val="0"/>
+          <w:numId w:val="5"/>
+        </w:numPr>
+        <w:ind w:left="1440" w:hanging="360"/>
+        <w:rPr>
+          <w:highlight w:val="white"/>
+        </w:rPr>
+      </w:pPr>
+      <w:r>
+        <w:rPr>
+          <w:b w:val="1"/>
+          <w:color w:val="980000"/>
+          <w:highlight w:val="white"/>
+          <w:rtl w:val="0"/>
+        </w:rPr>
+        <w:t xml:space="preserve">Μεταφορά ποντικιού πάνω σε ένα πεδίο</w:t>
+      </w:r>
+      <w:r>
+        <w:rPr>
+          <w:rtl w:val="0"/>
+        </w:rPr>
+      </w:r>
+    </w:p>
+    <w:p>
+      <w:pPr>
+        <w:numPr>
+          <w:ilvl w:val="0"/>
+          <w:numId w:val="5"/>
+        </w:numPr>
+        <w:ind w:left="1440" w:hanging="360"/>
+        <w:rPr>
+          <w:highlight w:val="white"/>
+        </w:rPr>
+      </w:pPr>
+      <w:r>
+        <w:rPr>
+          <w:highlight w:val="white"/>
+          <w:rtl w:val="0"/>
+        </w:rPr>
+        <w:t xml:space="preserve">Πίεση και ελευθέρωση του πλήκτρου του ποντικιού, 2 * Τ</w:t>
+      </w:r>
+      <w:r>
+        <w:rPr>
+          <w:highlight w:val="white"/>
+          <w:vertAlign w:val="subscript"/>
+          <w:rtl w:val="0"/>
+        </w:rPr>
+        <w:t xml:space="preserve">Β</w:t>
+      </w:r>
+      <w:r>
+        <w:rPr>
+          <w:rtl w:val="0"/>
+        </w:rPr>
+      </w:r>
+    </w:p>
+    <w:p>
+      <w:pPr>
+        <w:ind w:left="720" w:firstLine="0"/>
+        <w:rPr>
+          <w:highlight w:val="white"/>
+        </w:rPr>
+      </w:pPr>
+      <w:r>
+        <w:rPr>
+          <w:rtl w:val="0"/>
+        </w:rPr>
+      </w:r>
+    </w:p>
+    <w:p>
+      <w:pPr>
+        <w:ind w:left="720" w:firstLine="0"/>
+        <w:rPr>
+          <w:highlight w:val="white"/>
+          <w:vertAlign w:val="subscript"/>
+        </w:rPr>
+      </w:pPr>
+      <w:r>
+        <w:rPr>
+          <w:highlight w:val="white"/>
+          <w:rtl w:val="0"/>
+        </w:rPr>
+        <w:tab/>
+        <w:t xml:space="preserve">Συνολικά, Τ</w:t>
+      </w:r>
+      <w:r>
+        <w:rPr>
+          <w:highlight w:val="white"/>
+          <w:vertAlign w:val="subscript"/>
+          <w:rtl w:val="0"/>
+        </w:rPr>
+        <w:t xml:space="preserve">Μ</w:t>
+      </w:r>
+      <w:r>
+        <w:rPr>
+          <w:highlight w:val="white"/>
+          <w:rtl w:val="0"/>
+        </w:rPr>
+        <w:t xml:space="preserve"> + Τ</w:t>
+      </w:r>
+      <w:r>
+        <w:rPr>
+          <w:highlight w:val="white"/>
+          <w:vertAlign w:val="subscript"/>
+          <w:rtl w:val="0"/>
+        </w:rPr>
+        <w:t xml:space="preserve">Ρ</w:t>
+      </w:r>
+      <w:r>
+        <w:rPr>
+          <w:highlight w:val="white"/>
+          <w:rtl w:val="0"/>
+        </w:rPr>
+        <w:t xml:space="preserve"> + 2 * Τ</w:t>
+      </w:r>
+      <w:r>
+        <w:rPr>
+          <w:highlight w:val="white"/>
+          <w:vertAlign w:val="subscript"/>
+          <w:rtl w:val="0"/>
+        </w:rPr>
+        <w:t xml:space="preserve">Β</w:t>
+      </w:r>
+    </w:p>
+    <w:p>
+      <w:pPr>
+        <w:rPr>
+          <w:highlight w:val="white"/>
+          <w:vertAlign w:val="subscript"/>
+        </w:rPr>
+      </w:pPr>
+      <w:r>
+        <w:rPr>
+          <w:rtl w:val="0"/>
+        </w:rPr>
+      </w:r>
+    </w:p>
+    <w:p>
+      <w:pPr>
+        <w:rPr>
+          <w:highlight w:val="white"/>
+        </w:rPr>
+      </w:pPr>
+      <w:r>
+        <w:rPr>
+          <w:highlight w:val="white"/>
+          <w:rtl w:val="0"/>
+        </w:rPr>
+        <w:t xml:space="preserve">Σύμφωνα με την εκφώνηση κάθε όνομα που πληκτρολογεί ο χρήστης αποτελείται από 9 χαρακτήρες όπου το πρώτο γράμμα είναι κεφαλαίο, ενώ ακόμα ξεκινάει την συμπλήρωση της “φόρμας”  με το πλήκτρο caps lock ενεργοποιημένο. Λαμβάνοντας υπόψιν τα παραπάνω. όσον αφορά στα πεδία κειμένου που πρέπει να συμπληρωθούν, ισχύουν τα εξής:</w:t>
+      </w:r>
+    </w:p>
+    <w:p>
+      <w:pPr>
+        <w:rPr>
+          <w:highlight w:val="white"/>
+        </w:rPr>
+      </w:pPr>
+      <w:r>
+        <w:rPr>
+          <w:rtl w:val="0"/>
+        </w:rPr>
+      </w:r>
+    </w:p>
+    <w:p>
+      <w:pPr>
+        <w:numPr>
+          <w:ilvl w:val="0"/>
+          <w:numId w:val="6"/>
+        </w:numPr>
+        <w:ind w:left="720" w:hanging="360"/>
+        <w:rPr>
+          <w:highlight w:val="white"/>
+          <w:u w:val="none"/>
+        </w:rPr>
+      </w:pPr>
+      <w:r>
+        <w:rPr>
+          <w:highlight w:val="white"/>
+          <w:rtl w:val="0"/>
+        </w:rPr>
+        <w:t xml:space="preserve">First name: είναι το πρώτο πεδίο που θα συμπληρώσει ο χρήστης, συνεπώς το caps lock είναι ενεργοποιημένο. Το όνομα αποτελείται από </w:t>
+      </w:r>
+      <w:r>
+        <w:rPr>
+          <w:highlight w:val="white"/>
+          <w:u w:val="single"/>
+          <w:rtl w:val="0"/>
+        </w:rPr>
+        <w:t xml:space="preserve">9</w:t>
+      </w:r>
+      <w:r>
+        <w:rPr>
+          <w:highlight w:val="white"/>
+          <w:rtl w:val="0"/>
+        </w:rPr>
+        <w:t xml:space="preserve"> χαρακτήρες, ενώ απαιτείται ακόμα </w:t>
+      </w:r>
+      <w:r>
+        <w:rPr>
+          <w:highlight w:val="white"/>
+          <w:u w:val="single"/>
+          <w:rtl w:val="0"/>
+        </w:rPr>
+        <w:t xml:space="preserve">1</w:t>
+      </w:r>
+      <w:r>
+        <w:rPr>
+          <w:highlight w:val="white"/>
+          <w:rtl w:val="0"/>
+        </w:rPr>
+        <w:t xml:space="preserve"> keystroke για την απενεργοποίηση του caps lock, έπειτα από την πληκτρολόγηση του πρώτου γράμματος, αφού τα υπόλοιπα που ακολουθούν είναι πεζά (άρα </w:t>
+      </w:r>
+      <w:r>
+        <w:rPr>
+          <w:highlight w:val="white"/>
+          <w:u w:val="single"/>
+          <w:rtl w:val="0"/>
+        </w:rPr>
+        <w:t xml:space="preserve">10 </w:t>
+      </w:r>
+      <w:r>
+        <w:rPr>
+          <w:highlight w:val="white"/>
+          <w:rtl w:val="0"/>
+        </w:rPr>
+        <w:t xml:space="preserve">keystrokes)</w:t>
+      </w:r>
+    </w:p>
+    <w:p>
+      <w:pPr>
+        <w:numPr>
+          <w:ilvl w:val="0"/>
+          <w:numId w:val="6"/>
+        </w:numPr>
+        <w:ind w:left="720" w:hanging="360"/>
+        <w:rPr>
+          <w:highlight w:val="white"/>
+          <w:u w:val="none"/>
+        </w:rPr>
+      </w:pPr>
+      <w:r>
+        <w:rPr>
+          <w:highlight w:val="white"/>
+          <w:rtl w:val="0"/>
+        </w:rPr>
+        <w:t xml:space="preserve">Last name: αποτελείται από </w:t>
+      </w:r>
+      <w:r>
+        <w:rPr>
+          <w:highlight w:val="white"/>
+          <w:u w:val="single"/>
+          <w:rtl w:val="0"/>
+        </w:rPr>
+        <w:t xml:space="preserve">9</w:t>
+      </w:r>
+      <w:r>
+        <w:rPr>
+          <w:highlight w:val="white"/>
+          <w:rtl w:val="0"/>
+        </w:rPr>
+        <w:t xml:space="preserve"> χαρακτήρες, ενώ απαιτείται ακόμη </w:t>
+      </w:r>
+      <w:r>
+        <w:rPr>
+          <w:highlight w:val="white"/>
+          <w:u w:val="single"/>
+          <w:rtl w:val="0"/>
+        </w:rPr>
+        <w:t xml:space="preserve">1</w:t>
+      </w:r>
+      <w:r>
+        <w:rPr>
+          <w:highlight w:val="white"/>
+          <w:rtl w:val="0"/>
+        </w:rPr>
+        <w:t xml:space="preserve"> keystroke για το πάτημα του πλήκτρου shift, προκειμένου το πρώτο γράμμα του επωνύμου να είναι κεφαλαίο (άρα </w:t>
+      </w:r>
+      <w:r>
+        <w:rPr>
+          <w:highlight w:val="white"/>
+          <w:u w:val="single"/>
+          <w:rtl w:val="0"/>
+        </w:rPr>
+        <w:t xml:space="preserve">10</w:t>
+      </w:r>
+      <w:r>
+        <w:rPr>
+          <w:highlight w:val="white"/>
+          <w:rtl w:val="0"/>
+        </w:rPr>
+        <w:t xml:space="preserve"> keystrokes)</w:t>
+      </w:r>
+    </w:p>
+    <w:p>
+      <w:pPr>
+        <w:numPr>
+          <w:ilvl w:val="0"/>
+          <w:numId w:val="6"/>
+        </w:numPr>
+        <w:ind w:left="720" w:hanging="360"/>
+        <w:rPr>
+          <w:highlight w:val="white"/>
+          <w:u w:val="none"/>
+        </w:rPr>
+      </w:pPr>
+      <w:r>
+        <w:rPr>
+          <w:highlight w:val="white"/>
+          <w:rtl w:val="0"/>
+        </w:rPr>
+        <w:t xml:space="preserve">Email address: To email είναι της μορφής </w:t>
+      </w:r>
+      <w:r>
+        <w:rPr>
+          <w:highlight w:val="white"/>
+          <w:rtl w:val="0"/>
+        </w:rPr>
+        <w:t xml:space="preserve">lastname@ceid.upatras.gr</w:t>
+      </w:r>
+      <w:r>
+        <w:rPr>
+          <w:highlight w:val="white"/>
+          <w:rtl w:val="0"/>
+        </w:rPr>
+        <w:t xml:space="preserve"> - θεωρώ πως όλοι οι χαρακτήρες του lastname είναι πεζοί. Συνεπώς, απαιτούνται </w:t>
+      </w:r>
+      <w:r>
+        <w:rPr>
+          <w:highlight w:val="white"/>
+          <w:u w:val="single"/>
+          <w:rtl w:val="0"/>
+        </w:rPr>
+        <w:t xml:space="preserve">9</w:t>
+      </w:r>
+      <w:r>
+        <w:rPr>
+          <w:highlight w:val="white"/>
+          <w:rtl w:val="0"/>
+        </w:rPr>
+        <w:t xml:space="preserve"> χαρακτήρες για το επώνυμο του φοιτητή, 15 χαρακτήρες για το ceid.upatras.gr και </w:t>
+      </w:r>
+      <w:r>
+        <w:rPr>
+          <w:highlight w:val="white"/>
+          <w:u w:val="single"/>
+          <w:rtl w:val="0"/>
+        </w:rPr>
+        <w:t xml:space="preserve">2</w:t>
+      </w:r>
+      <w:r>
+        <w:rPr>
+          <w:highlight w:val="white"/>
+          <w:rtl w:val="0"/>
+        </w:rPr>
+        <w:t xml:space="preserve"> keystrokes για τη δημιουργία του ειδικού χαρακτήρα @, shift και 2 (άρα </w:t>
+      </w:r>
+      <w:r>
+        <w:rPr>
+          <w:highlight w:val="white"/>
+          <w:u w:val="single"/>
+          <w:rtl w:val="0"/>
+        </w:rPr>
+        <w:t xml:space="preserve">26</w:t>
+      </w:r>
+      <w:r>
+        <w:rPr>
+          <w:highlight w:val="white"/>
+          <w:rtl w:val="0"/>
+        </w:rPr>
+        <w:t xml:space="preserve"> keystrokes)</w:t>
+      </w:r>
+    </w:p>
+    <w:p>
+      <w:pPr>
+        <w:rPr>
+          <w:highlight w:val="white"/>
+        </w:rPr>
+      </w:pPr>
+      <w:r>
+        <w:rPr>
+          <w:rtl w:val="0"/>
+        </w:rPr>
+      </w:r>
+    </w:p>
+    <w:p>
+      <w:pPr>
+        <w:rPr>
+          <w:highlight w:val="white"/>
+        </w:rPr>
+      </w:pPr>
+      <w:r>
+        <w:rPr>
+          <w:highlight w:val="white"/>
+          <w:u w:val="single"/>
+          <w:rtl w:val="0"/>
+        </w:rPr>
+        <w:t xml:space="preserve">Σημειώσεις</w:t>
+      </w:r>
+      <w:r>
+        <w:rPr>
+          <w:highlight w:val="white"/>
+          <w:rtl w:val="0"/>
+        </w:rPr>
+        <w:t xml:space="preserve">:</w:t>
+      </w:r>
+    </w:p>
+    <w:p>
+      <w:pPr>
+        <w:numPr>
+          <w:ilvl w:val="0"/>
+          <w:numId w:val="4"/>
+        </w:numPr>
+        <w:ind w:left="720" w:hanging="360"/>
+        <w:rPr>
+          <w:highlight w:val="white"/>
+          <w:u w:val="none"/>
+        </w:rPr>
+      </w:pPr>
+      <w:r>
+        <w:rPr>
+          <w:highlight w:val="white"/>
+          <w:rtl w:val="0"/>
+        </w:rPr>
+        <w:t xml:space="preserve">Θεωρώ πως ο χρήστης συμπληρώνει με λατινικούς χαρακτήρες όλα τα πεδία κειμένου </w:t>
+      </w:r>
+    </w:p>
+    <w:p>
+      <w:pPr>
+        <w:numPr>
+          <w:ilvl w:val="0"/>
+          <w:numId w:val="4"/>
+        </w:numPr>
+        <w:ind w:left="720" w:hanging="360"/>
+        <w:rPr>
+          <w:highlight w:val="white"/>
+          <w:u w:val="none"/>
+        </w:rPr>
+      </w:pPr>
+      <w:r>
+        <w:rPr>
+          <w:highlight w:val="white"/>
+          <w:rtl w:val="0"/>
+        </w:rPr>
+        <w:t xml:space="preserve">Θεωρώ πως το μουσείο θα είναι διαθέσιμο για τη συγκεκριμένη ημερομηνία που συμπληρώνει ο χρήστης (29/11/2022)</w:t>
+      </w:r>
+    </w:p>
+    <w:p>
+      <w:pPr>
+        <w:numPr>
+          <w:ilvl w:val="0"/>
+          <w:numId w:val="4"/>
+        </w:numPr>
+        <w:ind w:left="720" w:hanging="360"/>
+        <w:rPr>
+          <w:highlight w:val="white"/>
+          <w:u w:val="none"/>
+        </w:rPr>
+      </w:pPr>
+      <w:r>
+        <w:rPr>
+          <w:highlight w:val="white"/>
+          <w:rtl w:val="0"/>
+        </w:rPr>
+        <w:t xml:space="preserve">Η επισκόπηση της συνολικής περιγραφής των στοιχείων που καταχώρησε ο χρήστης φαίνεται ολόκληρη στην οθόνη και δεν απαιτείται scroll up/down</w:t>
+      </w:r>
+      <w:r>
+        <w:rPr>
+          <w:rtl w:val="0"/>
+        </w:rPr>
+      </w:r>
+    </w:p>
     <w:sectPr>
       <w:pgSz w:h="16834" w:w="11909" w:orient="portrait"/>
       <w:pgMar w:bottom="1440" w:top="1440" w:left="1440" w:right="1440" w:header="720" w:footer="720"/>
@@ -3743,6 +4918,116 @@
   <w:abstractNum w:abstractNumId="1">
     <w:lvl w:ilvl="0">
       <w:start w:val="1"/>
+      <w:numFmt w:val="decimal"/>
+      <w:lvlText w:val="%1."/>
+      <w:lvlJc w:val="left"/>
+      <w:pPr>
+        <w:ind w:left="720" w:hanging="360"/>
+      </w:pPr>
+      <w:rPr>
+        <w:u w:val="none"/>
+      </w:rPr>
+    </w:lvl>
+    <w:lvl w:ilvl="1">
+      <w:start w:val="1"/>
+      <w:numFmt w:val="lowerLetter"/>
+      <w:lvlText w:val="%2."/>
+      <w:lvlJc w:val="left"/>
+      <w:pPr>
+        <w:ind w:left="1440" w:hanging="360"/>
+      </w:pPr>
+      <w:rPr>
+        <w:u w:val="none"/>
+      </w:rPr>
+    </w:lvl>
+    <w:lvl w:ilvl="2">
+      <w:start w:val="1"/>
+      <w:numFmt w:val="lowerRoman"/>
+      <w:lvlText w:val="%3."/>
+      <w:lvlJc w:val="right"/>
+      <w:pPr>
+        <w:ind w:left="2160" w:hanging="360"/>
+      </w:pPr>
+      <w:rPr>
+        <w:u w:val="none"/>
+      </w:rPr>
+    </w:lvl>
+    <w:lvl w:ilvl="3">
+      <w:start w:val="1"/>
+      <w:numFmt w:val="decimal"/>
+      <w:lvlText w:val="%4."/>
+      <w:lvlJc w:val="left"/>
+      <w:pPr>
+        <w:ind w:left="2880" w:hanging="360"/>
+      </w:pPr>
+      <w:rPr>
+        <w:u w:val="none"/>
+      </w:rPr>
+    </w:lvl>
+    <w:lvl w:ilvl="4">
+      <w:start w:val="1"/>
+      <w:numFmt w:val="lowerLetter"/>
+      <w:lvlText w:val="%5."/>
+      <w:lvlJc w:val="left"/>
+      <w:pPr>
+        <w:ind w:left="3600" w:hanging="360"/>
+      </w:pPr>
+      <w:rPr>
+        <w:u w:val="none"/>
+      </w:rPr>
+    </w:lvl>
+    <w:lvl w:ilvl="5">
+      <w:start w:val="1"/>
+      <w:numFmt w:val="lowerRoman"/>
+      <w:lvlText w:val="%6."/>
+      <w:lvlJc w:val="right"/>
+      <w:pPr>
+        <w:ind w:left="4320" w:hanging="360"/>
+      </w:pPr>
+      <w:rPr>
+        <w:u w:val="none"/>
+      </w:rPr>
+    </w:lvl>
+    <w:lvl w:ilvl="6">
+      <w:start w:val="1"/>
+      <w:numFmt w:val="decimal"/>
+      <w:lvlText w:val="%7."/>
+      <w:lvlJc w:val="left"/>
+      <w:pPr>
+        <w:ind w:left="5040" w:hanging="360"/>
+      </w:pPr>
+      <w:rPr>
+        <w:u w:val="none"/>
+      </w:rPr>
+    </w:lvl>
+    <w:lvl w:ilvl="7">
+      <w:start w:val="1"/>
+      <w:numFmt w:val="lowerLetter"/>
+      <w:lvlText w:val="%8."/>
+      <w:lvlJc w:val="left"/>
+      <w:pPr>
+        <w:ind w:left="5760" w:hanging="360"/>
+      </w:pPr>
+      <w:rPr>
+        <w:u w:val="none"/>
+      </w:rPr>
+    </w:lvl>
+    <w:lvl w:ilvl="8">
+      <w:start w:val="1"/>
+      <w:numFmt w:val="lowerRoman"/>
+      <w:lvlText w:val="%9."/>
+      <w:lvlJc w:val="right"/>
+      <w:pPr>
+        <w:ind w:left="6480" w:hanging="360"/>
+      </w:pPr>
+      <w:rPr>
+        <w:u w:val="none"/>
+      </w:rPr>
+    </w:lvl>
+  </w:abstractNum>
+  <w:abstractNum w:abstractNumId="2">
+    <w:lvl w:ilvl="0">
+      <w:start w:val="1"/>
       <w:numFmt w:val="bullet"/>
       <w:lvlText w:val="●"/>
       <w:lvlJc w:val="left"/>
@@ -3853,7 +5138,558 @@
       </w:rPr>
     </w:lvl>
   </w:abstractNum>
-  <w:abstractNum w:abstractNumId="2">
+  <w:abstractNum w:abstractNumId="3">
+    <w:lvl w:ilvl="0">
+      <w:start w:val="1"/>
+      <w:numFmt w:val="decimal"/>
+      <w:lvlText w:val="%1."/>
+      <w:lvlJc w:val="left"/>
+      <w:pPr>
+        <w:ind w:left="720" w:hanging="360"/>
+      </w:pPr>
+      <w:rPr>
+        <w:u w:val="none"/>
+      </w:rPr>
+    </w:lvl>
+    <w:lvl w:ilvl="1">
+      <w:start w:val="1"/>
+      <w:numFmt w:val="lowerLetter"/>
+      <w:lvlText w:val="%2."/>
+      <w:lvlJc w:val="left"/>
+      <w:pPr>
+        <w:ind w:left="1440" w:hanging="360"/>
+      </w:pPr>
+      <w:rPr>
+        <w:u w:val="none"/>
+      </w:rPr>
+    </w:lvl>
+    <w:lvl w:ilvl="2">
+      <w:start w:val="1"/>
+      <w:numFmt w:val="lowerRoman"/>
+      <w:lvlText w:val="%3."/>
+      <w:lvlJc w:val="right"/>
+      <w:pPr>
+        <w:ind w:left="2160" w:hanging="360"/>
+      </w:pPr>
+      <w:rPr>
+        <w:u w:val="none"/>
+      </w:rPr>
+    </w:lvl>
+    <w:lvl w:ilvl="3">
+      <w:start w:val="1"/>
+      <w:numFmt w:val="decimal"/>
+      <w:lvlText w:val="%4."/>
+      <w:lvlJc w:val="left"/>
+      <w:pPr>
+        <w:ind w:left="2880" w:hanging="360"/>
+      </w:pPr>
+      <w:rPr>
+        <w:u w:val="none"/>
+      </w:rPr>
+    </w:lvl>
+    <w:lvl w:ilvl="4">
+      <w:start w:val="1"/>
+      <w:numFmt w:val="lowerLetter"/>
+      <w:lvlText w:val="%5."/>
+      <w:lvlJc w:val="left"/>
+      <w:pPr>
+        <w:ind w:left="3600" w:hanging="360"/>
+      </w:pPr>
+      <w:rPr>
+        <w:u w:val="none"/>
+      </w:rPr>
+    </w:lvl>
+    <w:lvl w:ilvl="5">
+      <w:start w:val="1"/>
+      <w:numFmt w:val="lowerRoman"/>
+      <w:lvlText w:val="%6."/>
+      <w:lvlJc w:val="right"/>
+      <w:pPr>
+        <w:ind w:left="4320" w:hanging="360"/>
+      </w:pPr>
+      <w:rPr>
+        <w:u w:val="none"/>
+      </w:rPr>
+    </w:lvl>
+    <w:lvl w:ilvl="6">
+      <w:start w:val="1"/>
+      <w:numFmt w:val="decimal"/>
+      <w:lvlText w:val="%7."/>
+      <w:lvlJc w:val="left"/>
+      <w:pPr>
+        <w:ind w:left="5040" w:hanging="360"/>
+      </w:pPr>
+      <w:rPr>
+        <w:u w:val="none"/>
+      </w:rPr>
+    </w:lvl>
+    <w:lvl w:ilvl="7">
+      <w:start w:val="1"/>
+      <w:numFmt w:val="lowerLetter"/>
+      <w:lvlText w:val="%8."/>
+      <w:lvlJc w:val="left"/>
+      <w:pPr>
+        <w:ind w:left="5760" w:hanging="360"/>
+      </w:pPr>
+      <w:rPr>
+        <w:u w:val="none"/>
+      </w:rPr>
+    </w:lvl>
+    <w:lvl w:ilvl="8">
+      <w:start w:val="1"/>
+      <w:numFmt w:val="lowerRoman"/>
+      <w:lvlText w:val="%9."/>
+      <w:lvlJc w:val="right"/>
+      <w:pPr>
+        <w:ind w:left="6480" w:hanging="360"/>
+      </w:pPr>
+      <w:rPr>
+        <w:u w:val="none"/>
+      </w:rPr>
+    </w:lvl>
+  </w:abstractNum>
+  <w:abstractNum w:abstractNumId="4">
+    <w:lvl w:ilvl="0">
+      <w:start w:val="1"/>
+      <w:numFmt w:val="decimal"/>
+      <w:lvlText w:val="%1."/>
+      <w:lvlJc w:val="left"/>
+      <w:pPr>
+        <w:ind w:left="720" w:hanging="360"/>
+      </w:pPr>
+      <w:rPr>
+        <w:u w:val="none"/>
+      </w:rPr>
+    </w:lvl>
+    <w:lvl w:ilvl="1">
+      <w:start w:val="1"/>
+      <w:numFmt w:val="lowerLetter"/>
+      <w:lvlText w:val="%2."/>
+      <w:lvlJc w:val="left"/>
+      <w:pPr>
+        <w:ind w:left="1440" w:hanging="360"/>
+      </w:pPr>
+      <w:rPr>
+        <w:u w:val="none"/>
+      </w:rPr>
+    </w:lvl>
+    <w:lvl w:ilvl="2">
+      <w:start w:val="1"/>
+      <w:numFmt w:val="lowerRoman"/>
+      <w:lvlText w:val="%3."/>
+      <w:lvlJc w:val="right"/>
+      <w:pPr>
+        <w:ind w:left="2160" w:hanging="360"/>
+      </w:pPr>
+      <w:rPr>
+        <w:u w:val="none"/>
+      </w:rPr>
+    </w:lvl>
+    <w:lvl w:ilvl="3">
+      <w:start w:val="1"/>
+      <w:numFmt w:val="decimal"/>
+      <w:lvlText w:val="%4."/>
+      <w:lvlJc w:val="left"/>
+      <w:pPr>
+        <w:ind w:left="2880" w:hanging="360"/>
+      </w:pPr>
+      <w:rPr>
+        <w:u w:val="none"/>
+      </w:rPr>
+    </w:lvl>
+    <w:lvl w:ilvl="4">
+      <w:start w:val="1"/>
+      <w:numFmt w:val="lowerLetter"/>
+      <w:lvlText w:val="%5."/>
+      <w:lvlJc w:val="left"/>
+      <w:pPr>
+        <w:ind w:left="3600" w:hanging="360"/>
+      </w:pPr>
+      <w:rPr>
+        <w:u w:val="none"/>
+      </w:rPr>
+    </w:lvl>
+    <w:lvl w:ilvl="5">
+      <w:start w:val="1"/>
+      <w:numFmt w:val="lowerRoman"/>
+      <w:lvlText w:val="%6."/>
+      <w:lvlJc w:val="right"/>
+      <w:pPr>
+        <w:ind w:left="4320" w:hanging="360"/>
+      </w:pPr>
+      <w:rPr>
+        <w:u w:val="none"/>
+      </w:rPr>
+    </w:lvl>
+    <w:lvl w:ilvl="6">
+      <w:start w:val="1"/>
+      <w:numFmt w:val="decimal"/>
+      <w:lvlText w:val="%7."/>
+      <w:lvlJc w:val="left"/>
+      <w:pPr>
+        <w:ind w:left="5040" w:hanging="360"/>
+      </w:pPr>
+      <w:rPr>
+        <w:u w:val="none"/>
+      </w:rPr>
+    </w:lvl>
+    <w:lvl w:ilvl="7">
+      <w:start w:val="1"/>
+      <w:numFmt w:val="lowerLetter"/>
+      <w:lvlText w:val="%8."/>
+      <w:lvlJc w:val="left"/>
+      <w:pPr>
+        <w:ind w:left="5760" w:hanging="360"/>
+      </w:pPr>
+      <w:rPr>
+        <w:u w:val="none"/>
+      </w:rPr>
+    </w:lvl>
+    <w:lvl w:ilvl="8">
+      <w:start w:val="1"/>
+      <w:numFmt w:val="lowerRoman"/>
+      <w:lvlText w:val="%9."/>
+      <w:lvlJc w:val="right"/>
+      <w:pPr>
+        <w:ind w:left="6480" w:hanging="360"/>
+      </w:pPr>
+      <w:rPr>
+        <w:u w:val="none"/>
+      </w:rPr>
+    </w:lvl>
+  </w:abstractNum>
+  <w:abstractNum w:abstractNumId="5">
+    <w:lvl w:ilvl="0">
+      <w:start w:val="1"/>
+      <w:numFmt w:val="decimal"/>
+      <w:lvlText w:val="%1."/>
+      <w:lvlJc w:val="left"/>
+      <w:pPr>
+        <w:ind w:left="720" w:hanging="360"/>
+      </w:pPr>
+      <w:rPr>
+        <w:u w:val="none"/>
+      </w:rPr>
+    </w:lvl>
+    <w:lvl w:ilvl="1">
+      <w:start w:val="1"/>
+      <w:numFmt w:val="lowerLetter"/>
+      <w:lvlText w:val="%2."/>
+      <w:lvlJc w:val="left"/>
+      <w:pPr>
+        <w:ind w:left="1440" w:hanging="360"/>
+      </w:pPr>
+      <w:rPr>
+        <w:u w:val="none"/>
+      </w:rPr>
+    </w:lvl>
+    <w:lvl w:ilvl="2">
+      <w:start w:val="1"/>
+      <w:numFmt w:val="lowerRoman"/>
+      <w:lvlText w:val="%3."/>
+      <w:lvlJc w:val="right"/>
+      <w:pPr>
+        <w:ind w:left="2160" w:hanging="360"/>
+      </w:pPr>
+      <w:rPr>
+        <w:u w:val="none"/>
+      </w:rPr>
+    </w:lvl>
+    <w:lvl w:ilvl="3">
+      <w:start w:val="1"/>
+      <w:numFmt w:val="decimal"/>
+      <w:lvlText w:val="%4."/>
+      <w:lvlJc w:val="left"/>
+      <w:pPr>
+        <w:ind w:left="2880" w:hanging="360"/>
+      </w:pPr>
+      <w:rPr>
+        <w:u w:val="none"/>
+      </w:rPr>
+    </w:lvl>
+    <w:lvl w:ilvl="4">
+      <w:start w:val="1"/>
+      <w:numFmt w:val="lowerLetter"/>
+      <w:lvlText w:val="%5."/>
+      <w:lvlJc w:val="left"/>
+      <w:pPr>
+        <w:ind w:left="3600" w:hanging="360"/>
+      </w:pPr>
+      <w:rPr>
+        <w:u w:val="none"/>
+      </w:rPr>
+    </w:lvl>
+    <w:lvl w:ilvl="5">
+      <w:start w:val="1"/>
+      <w:numFmt w:val="lowerRoman"/>
+      <w:lvlText w:val="%6."/>
+      <w:lvlJc w:val="right"/>
+      <w:pPr>
+        <w:ind w:left="4320" w:hanging="360"/>
+      </w:pPr>
+      <w:rPr>
+        <w:u w:val="none"/>
+      </w:rPr>
+    </w:lvl>
+    <w:lvl w:ilvl="6">
+      <w:start w:val="1"/>
+      <w:numFmt w:val="decimal"/>
+      <w:lvlText w:val="%7."/>
+      <w:lvlJc w:val="left"/>
+      <w:pPr>
+        <w:ind w:left="5040" w:hanging="360"/>
+      </w:pPr>
+      <w:rPr>
+        <w:u w:val="none"/>
+      </w:rPr>
+    </w:lvl>
+    <w:lvl w:ilvl="7">
+      <w:start w:val="1"/>
+      <w:numFmt w:val="lowerLetter"/>
+      <w:lvlText w:val="%8."/>
+      <w:lvlJc w:val="left"/>
+      <w:pPr>
+        <w:ind w:left="5760" w:hanging="360"/>
+      </w:pPr>
+      <w:rPr>
+        <w:u w:val="none"/>
+      </w:rPr>
+    </w:lvl>
+    <w:lvl w:ilvl="8">
+      <w:start w:val="1"/>
+      <w:numFmt w:val="lowerRoman"/>
+      <w:lvlText w:val="%9."/>
+      <w:lvlJc w:val="right"/>
+      <w:pPr>
+        <w:ind w:left="6480" w:hanging="360"/>
+      </w:pPr>
+      <w:rPr>
+        <w:u w:val="none"/>
+      </w:rPr>
+    </w:lvl>
+  </w:abstractNum>
+  <w:abstractNum w:abstractNumId="6">
+    <w:lvl w:ilvl="0">
+      <w:start w:val="1"/>
+      <w:numFmt w:val="bullet"/>
+      <w:lvlText w:val="●"/>
+      <w:lvlJc w:val="left"/>
+      <w:pPr>
+        <w:ind w:left="720" w:hanging="360"/>
+      </w:pPr>
+      <w:rPr>
+        <w:u w:val="none"/>
+      </w:rPr>
+    </w:lvl>
+    <w:lvl w:ilvl="1">
+      <w:start w:val="1"/>
+      <w:numFmt w:val="bullet"/>
+      <w:lvlText w:val="○"/>
+      <w:lvlJc w:val="left"/>
+      <w:pPr>
+        <w:ind w:left="1440" w:hanging="360"/>
+      </w:pPr>
+      <w:rPr>
+        <w:u w:val="none"/>
+      </w:rPr>
+    </w:lvl>
+    <w:lvl w:ilvl="2">
+      <w:start w:val="1"/>
+      <w:numFmt w:val="bullet"/>
+      <w:lvlText w:val="■"/>
+      <w:lvlJc w:val="left"/>
+      <w:pPr>
+        <w:ind w:left="2160" w:hanging="360"/>
+      </w:pPr>
+      <w:rPr>
+        <w:u w:val="none"/>
+      </w:rPr>
+    </w:lvl>
+    <w:lvl w:ilvl="3">
+      <w:start w:val="1"/>
+      <w:numFmt w:val="bullet"/>
+      <w:lvlText w:val="●"/>
+      <w:lvlJc w:val="left"/>
+      <w:pPr>
+        <w:ind w:left="2880" w:hanging="360"/>
+      </w:pPr>
+      <w:rPr>
+        <w:u w:val="none"/>
+      </w:rPr>
+    </w:lvl>
+    <w:lvl w:ilvl="4">
+      <w:start w:val="1"/>
+      <w:numFmt w:val="bullet"/>
+      <w:lvlText w:val="○"/>
+      <w:lvlJc w:val="left"/>
+      <w:pPr>
+        <w:ind w:left="3600" w:hanging="360"/>
+      </w:pPr>
+      <w:rPr>
+        <w:u w:val="none"/>
+      </w:rPr>
+    </w:lvl>
+    <w:lvl w:ilvl="5">
+      <w:start w:val="1"/>
+      <w:numFmt w:val="bullet"/>
+      <w:lvlText w:val="■"/>
+      <w:lvlJc w:val="left"/>
+      <w:pPr>
+        <w:ind w:left="4320" w:hanging="360"/>
+      </w:pPr>
+      <w:rPr>
+        <w:u w:val="none"/>
+      </w:rPr>
+    </w:lvl>
+    <w:lvl w:ilvl="6">
+      <w:start w:val="1"/>
+      <w:numFmt w:val="bullet"/>
+      <w:lvlText w:val="●"/>
+      <w:lvlJc w:val="left"/>
+      <w:pPr>
+        <w:ind w:left="5040" w:hanging="360"/>
+      </w:pPr>
+      <w:rPr>
+        <w:u w:val="none"/>
+      </w:rPr>
+    </w:lvl>
+    <w:lvl w:ilvl="7">
+      <w:start w:val="1"/>
+      <w:numFmt w:val="bullet"/>
+      <w:lvlText w:val="○"/>
+      <w:lvlJc w:val="left"/>
+      <w:pPr>
+        <w:ind w:left="5760" w:hanging="360"/>
+      </w:pPr>
+      <w:rPr>
+        <w:u w:val="none"/>
+      </w:rPr>
+    </w:lvl>
+    <w:lvl w:ilvl="8">
+      <w:start w:val="1"/>
+      <w:numFmt w:val="bullet"/>
+      <w:lvlText w:val="■"/>
+      <w:lvlJc w:val="left"/>
+      <w:pPr>
+        <w:ind w:left="6480" w:hanging="360"/>
+      </w:pPr>
+      <w:rPr>
+        <w:u w:val="none"/>
+      </w:rPr>
+    </w:lvl>
+  </w:abstractNum>
+  <w:abstractNum w:abstractNumId="7">
+    <w:lvl w:ilvl="0">
+      <w:start w:val="1"/>
+      <w:numFmt w:val="decimal"/>
+      <w:lvlText w:val="%1."/>
+      <w:lvlJc w:val="left"/>
+      <w:pPr>
+        <w:ind w:left="720" w:hanging="360"/>
+      </w:pPr>
+      <w:rPr>
+        <w:color w:val="000000"/>
+        <w:u w:val="none"/>
+      </w:rPr>
+    </w:lvl>
+    <w:lvl w:ilvl="1">
+      <w:start w:val="1"/>
+      <w:numFmt w:val="lowerLetter"/>
+      <w:lvlText w:val="%2."/>
+      <w:lvlJc w:val="left"/>
+      <w:pPr>
+        <w:ind w:left="1440" w:hanging="360"/>
+      </w:pPr>
+      <w:rPr>
+        <w:u w:val="none"/>
+      </w:rPr>
+    </w:lvl>
+    <w:lvl w:ilvl="2">
+      <w:start w:val="1"/>
+      <w:numFmt w:val="lowerRoman"/>
+      <w:lvlText w:val="%3."/>
+      <w:lvlJc w:val="right"/>
+      <w:pPr>
+        <w:ind w:left="2160" w:hanging="360"/>
+      </w:pPr>
+      <w:rPr>
+        <w:u w:val="none"/>
+      </w:rPr>
+    </w:lvl>
+    <w:lvl w:ilvl="3">
+      <w:start w:val="1"/>
+      <w:numFmt w:val="decimal"/>
+      <w:lvlText w:val="%4."/>
+      <w:lvlJc w:val="left"/>
+      <w:pPr>
+        <w:ind w:left="2880" w:hanging="360"/>
+      </w:pPr>
+      <w:rPr>
+        <w:u w:val="none"/>
+      </w:rPr>
+    </w:lvl>
+    <w:lvl w:ilvl="4">
+      <w:start w:val="1"/>
+      <w:numFmt w:val="lowerLetter"/>
+      <w:lvlText w:val="%5."/>
+      <w:lvlJc w:val="left"/>
+      <w:pPr>
+        <w:ind w:left="3600" w:hanging="360"/>
+      </w:pPr>
+      <w:rPr>
+        <w:u w:val="none"/>
+      </w:rPr>
+    </w:lvl>
+    <w:lvl w:ilvl="5">
+      <w:start w:val="1"/>
+      <w:numFmt w:val="lowerRoman"/>
+      <w:lvlText w:val="%6."/>
+      <w:lvlJc w:val="right"/>
+      <w:pPr>
+        <w:ind w:left="4320" w:hanging="360"/>
+      </w:pPr>
+      <w:rPr>
+        <w:u w:val="none"/>
+      </w:rPr>
+    </w:lvl>
+    <w:lvl w:ilvl="6">
+      <w:start w:val="1"/>
+      <w:numFmt w:val="decimal"/>
+      <w:lvlText w:val="%7."/>
+      <w:lvlJc w:val="left"/>
+      <w:pPr>
+        <w:ind w:left="5040" w:hanging="360"/>
+      </w:pPr>
+      <w:rPr>
+        <w:u w:val="none"/>
+      </w:rPr>
+    </w:lvl>
+    <w:lvl w:ilvl="7">
+      <w:start w:val="1"/>
+      <w:numFmt w:val="lowerLetter"/>
+      <w:lvlText w:val="%8."/>
+      <w:lvlJc w:val="left"/>
+      <w:pPr>
+        <w:ind w:left="5760" w:hanging="360"/>
+      </w:pPr>
+      <w:rPr>
+        <w:u w:val="none"/>
+      </w:rPr>
+    </w:lvl>
+    <w:lvl w:ilvl="8">
+      <w:start w:val="1"/>
+      <w:numFmt w:val="lowerRoman"/>
+      <w:lvlText w:val="%9."/>
+      <w:lvlJc w:val="right"/>
+      <w:pPr>
+        <w:ind w:left="6480" w:hanging="360"/>
+      </w:pPr>
+      <w:rPr>
+        <w:u w:val="none"/>
+      </w:rPr>
+    </w:lvl>
+  </w:abstractNum>
+  <w:abstractNum w:abstractNumId="8">
     <w:lvl w:ilvl="0">
       <w:start w:val="1"/>
       <w:numFmt w:val="bullet"/>
@@ -3971,6 +5807,24 @@
   </w:num>
   <w:num w:numId="2">
     <w:abstractNumId w:val="2"/>
+  </w:num>
+  <w:num w:numId="3">
+    <w:abstractNumId w:val="3"/>
+  </w:num>
+  <w:num w:numId="4">
+    <w:abstractNumId w:val="4"/>
+  </w:num>
+  <w:num w:numId="5">
+    <w:abstractNumId w:val="5"/>
+  </w:num>
+  <w:num w:numId="6">
+    <w:abstractNumId w:val="6"/>
+  </w:num>
+  <w:num w:numId="7">
+    <w:abstractNumId w:val="7"/>
+  </w:num>
+  <w:num w:numId="8">
+    <w:abstractNumId w:val="8"/>
   </w:num>
 </w:numbering>
 </file>

</xml_diff>